<commit_message>
fix generate_set_with_edges and documentation
</commit_message>
<xml_diff>
--- a/Documentation/Documentation.docx
+++ b/Documentation/Documentation.docx
@@ -1,6 +1,6 @@
 
 <file path=word/document.xml><?xml version="1.0" encoding="utf-8"?>
-<w:document xmlns:wpc="http://schemas.microsoft.com/office/word/2010/wordprocessingCanvas" xmlns:cx="http://schemas.microsoft.com/office/drawing/2014/chartex" xmlns:cx1="http://schemas.microsoft.com/office/drawing/2015/9/8/chartex" xmlns:cx2="http://schemas.microsoft.com/office/drawing/2015/10/21/chartex" xmlns:cx3="http://schemas.microsoft.com/office/drawing/2016/5/9/chartex" xmlns:cx4="http://schemas.microsoft.com/office/drawing/2016/5/10/chartex" xmlns:cx5="http://schemas.microsoft.com/office/drawing/2016/5/11/chartex" xmlns:cx6="http://schemas.microsoft.com/office/drawing/2016/5/12/chartex" xmlns:cx7="http://schemas.microsoft.com/office/drawing/2016/5/13/chartex" xmlns:cx8="http://schemas.microsoft.com/office/drawing/2016/5/14/chartex" xmlns:mc="http://schemas.openxmlformats.org/markup-compatibility/2006" xmlns:aink="http://schemas.microsoft.com/office/drawing/2016/ink" xmlns:am3d="http://schemas.microsoft.com/office/drawing/2017/model3d" xmlns:o="urn:schemas-microsoft-com:office:office" xmlns:r="http://schemas.openxmlformats.org/officeDocument/2006/relationships" xmlns:m="http://schemas.openxmlformats.org/officeDocument/2006/math" xmlns:v="urn:schemas-microsoft-com:vml" xmlns:wp14="http://schemas.microsoft.com/office/word/2010/wordprocessingDrawing" xmlns:wp="http://schemas.openxmlformats.org/drawingml/2006/wordprocessingDrawing" xmlns:w10="urn:schemas-microsoft-com:office:word" xmlns:w="http://schemas.openxmlformats.org/wordprocessingml/2006/main" xmlns:w14="http://schemas.microsoft.com/office/word/2010/wordml" xmlns:w15="http://schemas.microsoft.com/office/word/2012/wordml" xmlns:w16cid="http://schemas.microsoft.com/office/word/2016/wordml/cid" xmlns:w16se="http://schemas.microsoft.com/office/word/2015/wordml/symex" xmlns:wpg="http://schemas.microsoft.com/office/word/2010/wordprocessingGroup" xmlns:wpi="http://schemas.microsoft.com/office/word/2010/wordprocessingInk" xmlns:wne="http://schemas.microsoft.com/office/word/2006/wordml" xmlns:wps="http://schemas.microsoft.com/office/word/2010/wordprocessingShape" mc:Ignorable="w14 w15 w16se w16cid wp14">
+<w:document xmlns:wpc="http://schemas.microsoft.com/office/word/2010/wordprocessingCanvas" xmlns:cx="http://schemas.microsoft.com/office/drawing/2014/chartex" xmlns:cx1="http://schemas.microsoft.com/office/drawing/2015/9/8/chartex" xmlns:mc="http://schemas.openxmlformats.org/markup-compatibility/2006" xmlns:o="urn:schemas-microsoft-com:office:office" xmlns:r="http://schemas.openxmlformats.org/officeDocument/2006/relationships" xmlns:m="http://schemas.openxmlformats.org/officeDocument/2006/math" xmlns:v="urn:schemas-microsoft-com:vml" xmlns:wp14="http://schemas.microsoft.com/office/word/2010/wordprocessingDrawing" xmlns:wp="http://schemas.openxmlformats.org/drawingml/2006/wordprocessingDrawing" xmlns:w10="urn:schemas-microsoft-com:office:word" xmlns:w="http://schemas.openxmlformats.org/wordprocessingml/2006/main" xmlns:w14="http://schemas.microsoft.com/office/word/2010/wordml" xmlns:w15="http://schemas.microsoft.com/office/word/2012/wordml" xmlns:w16se="http://schemas.microsoft.com/office/word/2015/wordml/symex" xmlns:wpg="http://schemas.microsoft.com/office/word/2010/wordprocessingGroup" xmlns:wpi="http://schemas.microsoft.com/office/word/2010/wordprocessingInk" xmlns:wne="http://schemas.microsoft.com/office/word/2006/wordml" xmlns:wps="http://schemas.microsoft.com/office/word/2010/wordprocessingShape" mc:Ignorable="w14 w15 w16se wp14">
   <w:body>
     <w:p>
       <w:pPr>
@@ -384,7 +384,7 @@
       <w:sdtContent>
         <w:p>
           <w:pPr>
-            <w:pStyle w:val="TOCNaslov"/>
+            <w:pStyle w:val="TOCHeading"/>
             <w:rPr>
               <w:rFonts w:cs="Arial"/>
             </w:rPr>
@@ -398,7 +398,7 @@
         </w:p>
         <w:p>
           <w:pPr>
-            <w:pStyle w:val="Sadraj1"/>
+            <w:pStyle w:val="TOC1"/>
             <w:tabs>
               <w:tab w:val="left" w:pos="440"/>
               <w:tab w:val="right" w:leader="dot" w:pos="9062"/>
@@ -431,7 +431,7 @@
           <w:hyperlink w:anchor="_Toc503626153" w:history="1">
             <w:r>
               <w:rPr>
-                <w:rStyle w:val="Hiperveza"/>
+                <w:rStyle w:val="Hyperlink"/>
                 <w:rFonts w:cs="Arial"/>
                 <w:noProof/>
               </w:rPr>
@@ -448,7 +448,7 @@
             </w:r>
             <w:r>
               <w:rPr>
-                <w:rStyle w:val="Hiperveza"/>
+                <w:rStyle w:val="Hyperlink"/>
                 <w:rFonts w:cs="Arial"/>
                 <w:noProof/>
               </w:rPr>
@@ -506,7 +506,7 @@
         </w:p>
         <w:p>
           <w:pPr>
-            <w:pStyle w:val="Sadraj1"/>
+            <w:pStyle w:val="TOC1"/>
             <w:tabs>
               <w:tab w:val="left" w:pos="440"/>
               <w:tab w:val="right" w:leader="dot" w:pos="9062"/>
@@ -521,7 +521,7 @@
           <w:hyperlink w:anchor="_Toc503626154" w:history="1">
             <w:r>
               <w:rPr>
-                <w:rStyle w:val="Hiperveza"/>
+                <w:rStyle w:val="Hyperlink"/>
                 <w:noProof/>
               </w:rPr>
               <w:t>2.</w:t>
@@ -537,7 +537,7 @@
             </w:r>
             <w:r>
               <w:rPr>
-                <w:rStyle w:val="Hiperveza"/>
+                <w:rStyle w:val="Hyperlink"/>
                 <w:noProof/>
               </w:rPr>
               <w:t>Algoritmi za smanjenje broja lažno pozitivih rezultata</w:t>
@@ -594,7 +594,7 @@
         </w:p>
         <w:p>
           <w:pPr>
-            <w:pStyle w:val="Sadraj2"/>
+            <w:pStyle w:val="TOC2"/>
             <w:tabs>
               <w:tab w:val="left" w:pos="880"/>
               <w:tab w:val="right" w:leader="dot" w:pos="9062"/>
@@ -609,7 +609,7 @@
           <w:hyperlink w:anchor="_Toc503626155" w:history="1">
             <w:r>
               <w:rPr>
-                <w:rStyle w:val="Hiperveza"/>
+                <w:rStyle w:val="Hyperlink"/>
                 <w:rFonts w:cs="Arial"/>
                 <w:noProof/>
               </w:rPr>
@@ -626,7 +626,7 @@
             </w:r>
             <w:r>
               <w:rPr>
-                <w:rStyle w:val="Hiperveza"/>
+                <w:rStyle w:val="Hyperlink"/>
                 <w:rFonts w:cs="Arial"/>
                 <w:noProof/>
               </w:rPr>
@@ -684,7 +684,7 @@
         </w:p>
         <w:p>
           <w:pPr>
-            <w:pStyle w:val="Sadraj2"/>
+            <w:pStyle w:val="TOC2"/>
             <w:tabs>
               <w:tab w:val="left" w:pos="880"/>
               <w:tab w:val="right" w:leader="dot" w:pos="9062"/>
@@ -699,7 +699,7 @@
           <w:hyperlink w:anchor="_Toc503626156" w:history="1">
             <w:r>
               <w:rPr>
-                <w:rStyle w:val="Hiperveza"/>
+                <w:rStyle w:val="Hyperlink"/>
                 <w:rFonts w:cs="Arial"/>
                 <w:noProof/>
               </w:rPr>
@@ -716,7 +716,7 @@
             </w:r>
             <w:r>
               <w:rPr>
-                <w:rStyle w:val="Hiperveza"/>
+                <w:rStyle w:val="Hyperlink"/>
                 <w:rFonts w:cs="Arial"/>
                 <w:noProof/>
               </w:rPr>
@@ -774,7 +774,7 @@
         </w:p>
         <w:p>
           <w:pPr>
-            <w:pStyle w:val="Sadraj1"/>
+            <w:pStyle w:val="TOC1"/>
             <w:tabs>
               <w:tab w:val="left" w:pos="440"/>
               <w:tab w:val="right" w:leader="dot" w:pos="9062"/>
@@ -789,7 +789,7 @@
           <w:hyperlink w:anchor="_Toc503626157" w:history="1">
             <w:r>
               <w:rPr>
-                <w:rStyle w:val="Hiperveza"/>
+                <w:rStyle w:val="Hyperlink"/>
                 <w:noProof/>
               </w:rPr>
               <w:t>3.</w:t>
@@ -805,7 +805,7 @@
             </w:r>
             <w:r>
               <w:rPr>
-                <w:rStyle w:val="Hiperveza"/>
+                <w:rStyle w:val="Hyperlink"/>
                 <w:noProof/>
               </w:rPr>
               <w:t>Algoritmi za smanjenje veličine početnog skupa k-merova</w:t>
@@ -862,7 +862,7 @@
         </w:p>
         <w:p>
           <w:pPr>
-            <w:pStyle w:val="Sadraj2"/>
+            <w:pStyle w:val="TOC2"/>
             <w:tabs>
               <w:tab w:val="left" w:pos="880"/>
               <w:tab w:val="right" w:leader="dot" w:pos="9062"/>
@@ -877,7 +877,7 @@
           <w:hyperlink w:anchor="_Toc503626158" w:history="1">
             <w:r>
               <w:rPr>
-                <w:rStyle w:val="Hiperveza"/>
+                <w:rStyle w:val="Hyperlink"/>
                 <w:rFonts w:cs="Arial"/>
                 <w:noProof/>
               </w:rPr>
@@ -894,7 +894,7 @@
             </w:r>
             <w:r>
               <w:rPr>
-                <w:rStyle w:val="Hiperveza"/>
+                <w:rStyle w:val="Hyperlink"/>
                 <w:rFonts w:cs="Arial"/>
                 <w:noProof/>
               </w:rPr>
@@ -952,7 +952,7 @@
         </w:p>
         <w:p>
           <w:pPr>
-            <w:pStyle w:val="Sadraj2"/>
+            <w:pStyle w:val="TOC2"/>
             <w:tabs>
               <w:tab w:val="left" w:pos="880"/>
               <w:tab w:val="right" w:leader="dot" w:pos="9062"/>
@@ -967,7 +967,7 @@
           <w:hyperlink w:anchor="_Toc503626159" w:history="1">
             <w:r>
               <w:rPr>
-                <w:rStyle w:val="Hiperveza"/>
+                <w:rStyle w:val="Hyperlink"/>
                 <w:rFonts w:cs="Arial"/>
                 <w:noProof/>
               </w:rPr>
@@ -984,7 +984,7 @@
             </w:r>
             <w:r>
               <w:rPr>
-                <w:rStyle w:val="Hiperveza"/>
+                <w:rStyle w:val="Hyperlink"/>
                 <w:rFonts w:cs="Arial"/>
                 <w:noProof/>
               </w:rPr>
@@ -1042,7 +1042,7 @@
         </w:p>
         <w:p>
           <w:pPr>
-            <w:pStyle w:val="Sadraj2"/>
+            <w:pStyle w:val="TOC2"/>
             <w:tabs>
               <w:tab w:val="left" w:pos="880"/>
               <w:tab w:val="right" w:leader="dot" w:pos="9062"/>
@@ -1057,7 +1057,7 @@
           <w:hyperlink w:anchor="_Toc503626160" w:history="1">
             <w:r>
               <w:rPr>
-                <w:rStyle w:val="Hiperveza"/>
+                <w:rStyle w:val="Hyperlink"/>
                 <w:rFonts w:cs="Arial"/>
                 <w:noProof/>
               </w:rPr>
@@ -1074,7 +1074,7 @@
             </w:r>
             <w:r>
               <w:rPr>
-                <w:rStyle w:val="Hiperveza"/>
+                <w:rStyle w:val="Hyperlink"/>
                 <w:rFonts w:cs="Arial"/>
                 <w:noProof/>
               </w:rPr>
@@ -1132,7 +1132,7 @@
         </w:p>
         <w:p>
           <w:pPr>
-            <w:pStyle w:val="Sadraj1"/>
+            <w:pStyle w:val="TOC1"/>
             <w:tabs>
               <w:tab w:val="left" w:pos="440"/>
               <w:tab w:val="right" w:leader="dot" w:pos="9062"/>
@@ -1147,7 +1147,7 @@
           <w:hyperlink w:anchor="_Toc503626161" w:history="1">
             <w:r>
               <w:rPr>
-                <w:rStyle w:val="Hiperveza"/>
+                <w:rStyle w:val="Hyperlink"/>
                 <w:rFonts w:cs="Arial"/>
                 <w:noProof/>
               </w:rPr>
@@ -1164,7 +1164,7 @@
             </w:r>
             <w:r>
               <w:rPr>
-                <w:rStyle w:val="Hiperveza"/>
+                <w:rStyle w:val="Hyperlink"/>
                 <w:rFonts w:cs="Arial"/>
                 <w:noProof/>
               </w:rPr>
@@ -1222,7 +1222,7 @@
         </w:p>
         <w:p>
           <w:pPr>
-            <w:pStyle w:val="Sadraj1"/>
+            <w:pStyle w:val="TOC1"/>
             <w:tabs>
               <w:tab w:val="left" w:pos="440"/>
               <w:tab w:val="right" w:leader="dot" w:pos="9062"/>
@@ -1237,7 +1237,7 @@
           <w:hyperlink w:anchor="_Toc503626162" w:history="1">
             <w:r>
               <w:rPr>
-                <w:rStyle w:val="Hiperveza"/>
+                <w:rStyle w:val="Hyperlink"/>
                 <w:rFonts w:cs="Arial"/>
                 <w:noProof/>
               </w:rPr>
@@ -1254,7 +1254,7 @@
             </w:r>
             <w:r>
               <w:rPr>
-                <w:rStyle w:val="Hiperveza"/>
+                <w:rStyle w:val="Hyperlink"/>
                 <w:rFonts w:cs="Arial"/>
                 <w:noProof/>
               </w:rPr>
@@ -1312,7 +1312,7 @@
         </w:p>
         <w:p>
           <w:pPr>
-            <w:pStyle w:val="Sadraj1"/>
+            <w:pStyle w:val="TOC1"/>
             <w:tabs>
               <w:tab w:val="right" w:leader="dot" w:pos="9062"/>
             </w:tabs>
@@ -1326,7 +1326,7 @@
           <w:hyperlink w:anchor="_Toc503626163" w:history="1">
             <w:r>
               <w:rPr>
-                <w:rStyle w:val="Hiperveza"/>
+                <w:rStyle w:val="Hyperlink"/>
                 <w:rFonts w:cs="Arial"/>
                 <w:noProof/>
               </w:rPr>
@@ -1416,12 +1416,10 @@
         </w:rPr>
         <w:br w:type="page"/>
       </w:r>
-      <w:bookmarkStart w:id="0" w:name="_GoBack"/>
-      <w:bookmarkEnd w:id="0"/>
-    </w:p>
-    <w:p>
-      <w:pPr>
-        <w:pStyle w:val="Naslov1"/>
+    </w:p>
+    <w:p>
+      <w:pPr>
+        <w:pStyle w:val="Heading1"/>
         <w:numPr>
           <w:ilvl w:val="0"/>
           <w:numId w:val="2"/>
@@ -1430,7 +1428,7 @@
           <w:rFonts w:cs="Arial"/>
         </w:rPr>
       </w:pPr>
-      <w:bookmarkStart w:id="1" w:name="_Toc503626153"/>
+      <w:bookmarkStart w:id="0" w:name="_Toc503626153"/>
       <w:r>
         <w:rPr>
           <w:rFonts w:cs="Arial"/>
@@ -1438,7 +1436,7 @@
         <w:lastRenderedPageBreak/>
         <w:t>Uvod</w:t>
       </w:r>
-      <w:bookmarkEnd w:id="1"/>
+      <w:bookmarkEnd w:id="0"/>
     </w:p>
     <w:p>
       <w:pPr>
@@ -1641,6 +1639,12 @@
           <w:rFonts w:cs="Arial"/>
         </w:rPr>
         <w:t>omov filter, prostorno učinkovita podatkovna struktura koja se koristi za ispitivanje članstva elemenata u skupu. Učinkovitost se ostvaruje nauštrub male vjerojatnosti krivog odgovora, naime moguće je da se za neki element tvrdi da on jest član skupa iako on to nije (obrat ne vrijedi). Takav rezultat naziva se lažno pozitivni rezultat</w:t>
+      </w:r>
+      <w:r>
+        <w:rPr>
+          <w:rFonts w:cs="Arial"/>
+        </w:rPr>
+        <w:t xml:space="preserve"> [2]</w:t>
       </w:r>
       <w:r>
         <w:rPr>
@@ -1719,7 +1723,7 @@
       <w:hyperlink r:id="rId6" w:history="1">
         <w:r>
           <w:rPr>
-            <w:rStyle w:val="Hiperveza"/>
+            <w:rStyle w:val="Hyperlink"/>
           </w:rPr>
           <w:t>https://github.com/Kingsford-Group/kbf</w:t>
         </w:r>
@@ -1758,18 +1762,18 @@
     </w:p>
     <w:p>
       <w:pPr>
-        <w:pStyle w:val="Naslov1"/>
+        <w:pStyle w:val="Heading1"/>
         <w:numPr>
           <w:ilvl w:val="0"/>
           <w:numId w:val="2"/>
         </w:numPr>
       </w:pPr>
-      <w:bookmarkStart w:id="2" w:name="_Toc503626154"/>
+      <w:bookmarkStart w:id="1" w:name="_Toc503626154"/>
       <w:r>
         <w:lastRenderedPageBreak/>
         <w:t>Algoritmi za smanjenje broja lažno pozitivih rezultata</w:t>
       </w:r>
-      <w:bookmarkEnd w:id="2"/>
+      <w:bookmarkEnd w:id="1"/>
     </w:p>
     <w:p>
       <w:pPr>
@@ -1782,7 +1786,13 @@
         <w:t>e</w:t>
       </w:r>
       <w:r>
-        <w:t>gativnog rezultata, zbog same definicije Bloomovog filtera sigurni smo da se traženi k-mer ne nalazi u početnom skupu. Međutim, u slučaju pozitivnog rezultata, k-mer se može nalaziti u početnom skupu, ali i ne mora jer se može raditi i o lažno pozitivnom rezultatu. Međutim, zbog načina na koji nastaju k-merovi, ispitivanjem susjedstva možemo smanjiti vjerojatnost pojave lažno pozitivnih rezultata. Upravo to je osnovna ideja sljedećih algoritama.</w:t>
+        <w:t>gativnog rezultata, zbog same definicije Bloomovog filtera sigurni smo da se traženi k-mer ne nalazi u početnom skupu. Međutim, u slučaju pozitivnog rezultata, k-mer se može nalaziti u početnom skupu, ali i ne mora</w:t>
+      </w:r>
+      <w:r>
+        <w:t>,</w:t>
+      </w:r>
+      <w:r>
+        <w:t xml:space="preserve"> jer se može raditi i o lažno pozitivnom rezultatu. Međutim, zbog načina na koji nastaju k-merovi, ispitivanjem susjedstva možemo smanjiti vjerojatnost pojave lažno pozitivnih rezultata. Upravo to je osnovna ideja sljedećih algoritama.</w:t>
       </w:r>
     </w:p>
     <w:p>
@@ -1792,7 +1802,7 @@
     </w:p>
     <w:p>
       <w:pPr>
-        <w:pStyle w:val="Naslov2"/>
+        <w:pStyle w:val="Heading2"/>
         <w:numPr>
           <w:ilvl w:val="1"/>
           <w:numId w:val="2"/>
@@ -1807,14 +1817,14 @@
         </w:rPr>
         <w:t xml:space="preserve"> </w:t>
       </w:r>
-      <w:bookmarkStart w:id="3" w:name="_Toc503626155"/>
+      <w:bookmarkStart w:id="2" w:name="_Toc503626155"/>
       <w:r>
         <w:rPr>
           <w:rFonts w:ascii="Arial" w:hAnsi="Arial" w:cs="Arial"/>
         </w:rPr>
         <w:t>Jednostrani k-mer Bloomov filter</w:t>
       </w:r>
-      <w:bookmarkEnd w:id="3"/>
+      <w:bookmarkEnd w:id="2"/>
     </w:p>
     <w:p>
       <w:pPr>
@@ -1914,6 +1924,7 @@
         <w:rPr>
           <w:rFonts w:cs="Arial"/>
           <w:noProof/>
+          <w:lang w:val="en-US"/>
         </w:rPr>
         <w:drawing>
           <wp:inline distT="0" distB="0" distL="0" distR="0">
@@ -1967,7 +1978,7 @@
     </w:p>
     <w:p>
       <w:pPr>
-        <w:pStyle w:val="Opisslike"/>
+        <w:pStyle w:val="Caption"/>
         <w:jc w:val="center"/>
         <w:rPr>
           <w:sz w:val="24"/>
@@ -2043,7 +2054,19 @@
         <w:rPr>
           <w:rFonts w:cs="Arial"/>
         </w:rPr>
-        <w:t>koliko Bloomov filter na slici</w:t>
+        <w:t xml:space="preserve">koliko Bloomov filter na </w:t>
+      </w:r>
+      <w:r>
+        <w:rPr>
+          <w:rFonts w:cs="Arial"/>
+        </w:rPr>
+        <w:t>S</w:t>
+      </w:r>
+      <w:r>
+        <w:rPr>
+          <w:rFonts w:cs="Arial"/>
+        </w:rPr>
+        <w:t>lici</w:t>
       </w:r>
       <w:r>
         <w:rPr>
@@ -2078,7 +2101,15 @@
     </w:p>
     <w:p>
       <w:pPr>
-        <w:pStyle w:val="Naslov2"/>
+        <w:spacing w:line="360" w:lineRule="auto"/>
+        <w:rPr>
+          <w:rFonts w:cs="Arial"/>
+        </w:rPr>
+      </w:pPr>
+    </w:p>
+    <w:p>
+      <w:pPr>
+        <w:pStyle w:val="Heading2"/>
         <w:numPr>
           <w:ilvl w:val="1"/>
           <w:numId w:val="2"/>
@@ -2093,7 +2124,7 @@
         </w:rPr>
         <w:t xml:space="preserve"> </w:t>
       </w:r>
-      <w:bookmarkStart w:id="4" w:name="_Toc503626156"/>
+      <w:bookmarkStart w:id="3" w:name="_Toc503626156"/>
       <w:r>
         <w:rPr>
           <w:rFonts w:ascii="Arial" w:hAnsi="Arial" w:cs="Arial"/>
@@ -2118,11 +2149,11 @@
         </w:rPr>
         <w:t>k-mer Bloomov filter</w:t>
       </w:r>
-      <w:bookmarkEnd w:id="4"/>
-    </w:p>
-    <w:p>
-      <w:pPr>
-        <w:pStyle w:val="Naslov2"/>
+      <w:bookmarkEnd w:id="3"/>
+    </w:p>
+    <w:p>
+      <w:pPr>
+        <w:pStyle w:val="Heading2"/>
         <w:spacing w:line="360" w:lineRule="auto"/>
         <w:rPr>
           <w:rFonts w:cs="Arial"/>
@@ -2231,6 +2262,7 @@
       <w:r>
         <w:rPr>
           <w:noProof/>
+          <w:lang w:val="en-US"/>
         </w:rPr>
         <w:drawing>
           <wp:inline distT="0" distB="0" distL="0" distR="0">
@@ -2284,7 +2316,7 @@
     </w:p>
     <w:p>
       <w:pPr>
-        <w:pStyle w:val="Opisslike"/>
+        <w:pStyle w:val="Caption"/>
         <w:jc w:val="center"/>
         <w:rPr>
           <w:sz w:val="24"/>
@@ -2354,39 +2386,19 @@
         <w:rPr>
           <w:rFonts w:cs="Arial"/>
         </w:rPr>
-        <w:t xml:space="preserve">Ukoliko Bloomov filter na slici </w:t>
-      </w:r>
-      <w:r>
-        <w:rPr>
-          <w:rFonts w:cs="Arial"/>
-        </w:rPr>
-        <w:t>2</w:t>
-      </w:r>
-      <w:r>
-        <w:rPr>
-          <w:rFonts w:cs="Arial"/>
-        </w:rPr>
-        <w:t xml:space="preserve">. vrati pozitivan rezultat </w:t>
-      </w:r>
-      <w:r>
-        <w:rPr>
-          <w:rFonts w:cs="Arial"/>
-        </w:rPr>
-        <w:t xml:space="preserve">vidimo da postoji jedan susjedni k-mer koji bi sigurno vratio pozitivan rezultat. No to bio uvjet koji je dovoljan da se radi o jednostranom </w:t>
-      </w:r>
-      <w:proofErr w:type="spellStart"/>
-      <w:r>
-        <w:rPr>
-          <w:rFonts w:cs="Arial"/>
-        </w:rPr>
-        <w:t>Bloomovom</w:t>
-      </w:r>
-      <w:proofErr w:type="spellEnd"/>
-      <w:r>
-        <w:rPr>
-          <w:rFonts w:cs="Arial"/>
-        </w:rPr>
-        <w:t xml:space="preserve"> filteru. S obzirom da se radi o dvostranom filteru te da traženi k-mer nije u </w:t>
+        <w:t xml:space="preserve">Ukoliko Bloomov filter na </w:t>
+      </w:r>
+      <w:r>
+        <w:rPr>
+          <w:rFonts w:cs="Arial"/>
+        </w:rPr>
+        <w:t>S</w:t>
+      </w:r>
+      <w:r>
+        <w:rPr>
+          <w:rFonts w:cs="Arial"/>
+        </w:rPr>
+        <w:t xml:space="preserve">lici 2. vrati pozitivan rezultat vidimo da postoji jedan susjedni k-mer koji bi sigurno vratio pozitivan rezultat. No to bio uvjet koji je dovoljan da se radi o jednostranom Bloomovom filteru. S obzirom da se radi o dvostranom filteru te da traženi k-mer nije u </w:t>
       </w:r>
       <w:r>
         <w:rPr>
@@ -2404,6 +2416,7 @@
         <w:rPr>
           <w:rFonts w:cs="Arial"/>
         </w:rPr>
+        <w:lastRenderedPageBreak/>
         <w:t xml:space="preserve">desnih </w:t>
       </w:r>
       <w:r>
@@ -2421,13 +2434,13 @@
     </w:p>
     <w:p>
       <w:pPr>
-        <w:pStyle w:val="Naslov1"/>
+        <w:pStyle w:val="Heading1"/>
         <w:numPr>
           <w:ilvl w:val="0"/>
           <w:numId w:val="2"/>
         </w:numPr>
       </w:pPr>
-      <w:bookmarkStart w:id="5" w:name="_Toc503626157"/>
+      <w:bookmarkStart w:id="4" w:name="_Toc503626157"/>
       <w:r>
         <w:lastRenderedPageBreak/>
         <w:t>Algoritmi za smanjenje veličine početnog skupa</w:t>
@@ -2436,7 +2449,7 @@
         <w:br/>
         <w:t>k-merova</w:t>
       </w:r>
-      <w:bookmarkEnd w:id="5"/>
+      <w:bookmarkEnd w:id="4"/>
     </w:p>
     <w:p>
       <w:pPr>
@@ -2636,19 +2649,38 @@
         <w:rPr>
           <w:rFonts w:ascii="Cambria Math" w:hAnsi="Cambria Math" w:cs="Cambria Math"/>
           <w:i/>
+          <w:sz w:val="28"/>
+          <w:szCs w:val="28"/>
         </w:rPr>
         <w:t>∀</w:t>
       </w:r>
       <w:r>
         <w:rPr>
+          <w:rFonts w:ascii="Cambria Math" w:hAnsi="Cambria Math" w:cs="Cambria Math"/>
+          <w:i/>
+          <w:sz w:val="28"/>
+          <w:szCs w:val="28"/>
+        </w:rPr>
+        <w:t xml:space="preserve"> </w:t>
+      </w:r>
+      <w:r>
+        <w:rPr>
           <w:i/>
         </w:rPr>
         <w:t>v</w:t>
       </w:r>
       <w:r>
         <w:rPr>
+          <w:i/>
+        </w:rPr>
+        <w:t xml:space="preserve"> </w:t>
+      </w:r>
+      <w:r>
+        <w:rPr>
           <w:rFonts w:ascii="Cambria Math" w:hAnsi="Cambria Math" w:cs="Cambria Math"/>
           <w:i/>
+          <w:sz w:val="28"/>
+          <w:szCs w:val="28"/>
         </w:rPr>
         <w:t>∈</w:t>
       </w:r>
@@ -2678,21 +2710,49 @@
         <w:rPr>
           <w:rFonts w:ascii="Cambria Math" w:hAnsi="Cambria Math" w:cs="Cambria Math"/>
           <w:i/>
+          <w:sz w:val="28"/>
+          <w:szCs w:val="28"/>
         </w:rPr>
         <w:t>∀</w:t>
       </w:r>
       <w:r>
         <w:rPr>
+          <w:rFonts w:ascii="Cambria Math" w:hAnsi="Cambria Math" w:cs="Cambria Math"/>
+          <w:i/>
+          <w:sz w:val="28"/>
+          <w:szCs w:val="28"/>
+        </w:rPr>
+        <w:t xml:space="preserve"> </w:t>
+      </w:r>
+      <w:r>
+        <w:rPr>
           <w:i/>
         </w:rPr>
         <w:t>w</w:t>
       </w:r>
       <w:r>
         <w:rPr>
+          <w:i/>
+        </w:rPr>
+        <w:t xml:space="preserve"> </w:t>
+      </w:r>
+      <w:r>
+        <w:rPr>
           <w:rFonts w:ascii="Cambria Math" w:hAnsi="Cambria Math" w:cs="Cambria Math"/>
           <w:i/>
+          <w:sz w:val="28"/>
+          <w:szCs w:val="28"/>
         </w:rPr>
         <w:t>∈</w:t>
+      </w:r>
+      <w:r>
+        <w:rPr>
+          <w:rFonts w:ascii="Cambria Math" w:hAnsi="Cambria Math" w:cs="Cambria Math"/>
+          <w:i/>
+          <w:sz w:val="28"/>
+          <w:szCs w:val="28"/>
+        </w:rPr>
+        <w:t xml:space="preserve"> </w:t>
       </w:r>
       <w:r>
         <w:rPr>
@@ -2773,16 +2833,38 @@
       </w:r>
       <w:r>
         <w:rPr>
+          <w:i/>
+          <w:vertAlign w:val="subscript"/>
+        </w:rPr>
+        <w:t xml:space="preserve"> </w:t>
+      </w:r>
+      <w:r>
+        <w:rPr>
           <w:rFonts w:ascii="Cambria Math" w:hAnsi="Cambria Math" w:cs="Cambria Math"/>
           <w:i/>
+          <w:sz w:val="28"/>
         </w:rPr>
         <w:t>∈</w:t>
       </w:r>
       <w:r>
         <w:rPr>
           <w:i/>
-        </w:rPr>
-        <w:t xml:space="preserve"> P</w:t>
+          <w:sz w:val="28"/>
+        </w:rPr>
+        <w:t xml:space="preserve"> </w:t>
+      </w:r>
+      <w:r>
+        <w:rPr>
+          <w:i/>
+          <w:sz w:val="28"/>
+        </w:rPr>
+        <w:t xml:space="preserve"> </w:t>
+      </w:r>
+      <w:r>
+        <w:rPr>
+          <w:i/>
+        </w:rPr>
+        <w:t>P</w:t>
       </w:r>
       <w:r>
         <w:rPr>
@@ -2806,8 +2888,16 @@
       </w:r>
       <w:r>
         <w:rPr>
+          <w:i/>
+          <w:vertAlign w:val="subscript"/>
+        </w:rPr>
+        <w:t xml:space="preserve"> </w:t>
+      </w:r>
+      <w:r>
+        <w:rPr>
           <w:rFonts w:ascii="Cambria Math" w:hAnsi="Cambria Math" w:cs="Cambria Math"/>
           <w:i/>
+          <w:sz w:val="28"/>
         </w:rPr>
         <w:t>∈</w:t>
       </w:r>
@@ -2815,7 +2905,19 @@
         <w:rPr>
           <w:i/>
         </w:rPr>
-        <w:t xml:space="preserve"> A</w:t>
+        <w:t xml:space="preserve"> </w:t>
+      </w:r>
+      <w:r>
+        <w:rPr>
+          <w:i/>
+        </w:rPr>
+        <w:t xml:space="preserve"> </w:t>
+      </w:r>
+      <w:r>
+        <w:rPr>
+          <w:i/>
+        </w:rPr>
+        <w:t>A</w:t>
       </w:r>
       <w:r>
         <w:rPr>
@@ -2836,7 +2938,7 @@
         <w:spacing w:line="360" w:lineRule="auto"/>
       </w:pPr>
       <w:r>
-        <w:t xml:space="preserve">Ako za neki prag </w:t>
+        <w:t xml:space="preserve">Ako za neku preskočnu duljinu </w:t>
       </w:r>
       <w:r>
         <w:rPr>
@@ -2914,10 +3016,727 @@
       <w:r>
         <w:t xml:space="preserve"> bez da ga pohranimo u Bloomov filter.</w:t>
       </w:r>
-    </w:p>
-    <w:p>
-      <w:pPr>
-        <w:pStyle w:val="Naslov2"/>
+      <w:r>
+        <w:t xml:space="preserve"> </w:t>
+      </w:r>
+    </w:p>
+    <w:p>
+      <w:pPr>
+        <w:spacing w:line="360" w:lineRule="auto"/>
+      </w:pPr>
+      <w:r>
+        <w:t>Za određivanje početnog skupa k-merova koji će biti pohranjeni u Bloomov filter koristi se jedan od sljedeća dva pristupa:</w:t>
+      </w:r>
+    </w:p>
+    <w:p>
+      <w:pPr>
+        <w:pStyle w:val="ListParagraph"/>
+        <w:numPr>
+          <w:ilvl w:val="0"/>
+          <w:numId w:val="10"/>
+        </w:numPr>
+        <w:spacing w:line="360" w:lineRule="auto"/>
+      </w:pPr>
+      <w:r>
+        <w:t>Olabavljeni pristup (</w:t>
+      </w:r>
+      <w:r>
+        <w:rPr>
+          <w:i/>
+        </w:rPr>
+        <w:t>Relaxed k-mer sparsification</w:t>
+      </w:r>
+      <w:r>
+        <w:t>)</w:t>
+      </w:r>
+    </w:p>
+    <w:p>
+      <w:pPr>
+        <w:pStyle w:val="ListParagraph"/>
+        <w:spacing w:line="360" w:lineRule="auto"/>
+        <w:rPr>
+          <w:rFonts w:cs="Arial"/>
+        </w:rPr>
+      </w:pPr>
+      <w:r>
+        <w:t xml:space="preserve">Neka je zadan skup k-merova </w:t>
+      </w:r>
+      <w:r>
+        <w:rPr>
+          <w:i/>
+        </w:rPr>
+        <w:t>U</w:t>
+      </w:r>
+      <w:r>
+        <w:t xml:space="preserve">. Potrebno je pronaći najmanji podskup </w:t>
+      </w:r>
+      <w:r>
+        <w:rPr>
+          <w:i/>
+        </w:rPr>
+        <w:t>K</w:t>
+      </w:r>
+      <w:r>
+        <w:t xml:space="preserve"> skupa </w:t>
+      </w:r>
+      <w:r>
+        <w:rPr>
+          <w:i/>
+        </w:rPr>
+        <w:t>U</w:t>
+      </w:r>
+      <w:r>
+        <w:t xml:space="preserve"> takav da za svaki k-mer </w:t>
+      </w:r>
+      <w:r>
+        <w:rPr>
+          <w:i/>
+        </w:rPr>
+        <w:t>u</w:t>
+      </w:r>
+      <w:r>
+        <w:rPr>
+          <w:i/>
+        </w:rPr>
+        <w:t xml:space="preserve"> </w:t>
+      </w:r>
+      <w:r>
+        <w:rPr>
+          <w:rFonts w:ascii="Cambria Math" w:hAnsi="Cambria Math" w:cs="Cambria Math"/>
+          <w:i/>
+          <w:sz w:val="28"/>
+        </w:rPr>
+        <w:t>∈</w:t>
+      </w:r>
+      <w:r>
+        <w:rPr>
+          <w:rFonts w:ascii="Cambria Math" w:hAnsi="Cambria Math" w:cs="Cambria Math"/>
+          <w:i/>
+          <w:sz w:val="28"/>
+        </w:rPr>
+        <w:t xml:space="preserve"> </w:t>
+      </w:r>
+      <w:r>
+        <w:rPr>
+          <w:i/>
+        </w:rPr>
+        <w:t>U</w:t>
+      </w:r>
+      <w:r>
+        <w:rPr>
+          <w:rFonts w:ascii="Cambria Math" w:hAnsi="Cambria Math" w:cs="Cambria Math"/>
+          <w:i/>
+        </w:rPr>
+        <w:t xml:space="preserve">  </w:t>
+      </w:r>
+      <w:r>
+        <w:t>vrijedi</w:t>
+      </w:r>
+      <w:r>
+        <w:t xml:space="preserve"> ili je </w:t>
+      </w:r>
+      <w:r>
+        <w:rPr>
+          <w:i/>
+        </w:rPr>
+        <w:t>u</w:t>
+      </w:r>
+      <w:r>
+        <w:rPr>
+          <w:i/>
+        </w:rPr>
+        <w:t xml:space="preserve"> </w:t>
+      </w:r>
+      <w:r>
+        <w:rPr>
+          <w:rFonts w:ascii="Cambria Math" w:hAnsi="Cambria Math" w:cs="Cambria Math"/>
+          <w:i/>
+          <w:sz w:val="28"/>
+          <w:szCs w:val="28"/>
+        </w:rPr>
+        <w:t>∈</w:t>
+      </w:r>
+      <w:r>
+        <w:rPr>
+          <w:rFonts w:ascii="Cambria Math" w:hAnsi="Cambria Math" w:cs="Cambria Math"/>
+          <w:i/>
+          <w:sz w:val="28"/>
+          <w:szCs w:val="28"/>
+        </w:rPr>
+        <w:t xml:space="preserve"> </w:t>
+      </w:r>
+      <w:r>
+        <w:rPr>
+          <w:i/>
+        </w:rPr>
+        <w:t xml:space="preserve">K </w:t>
+      </w:r>
+      <w:r>
+        <w:t xml:space="preserve">ili </w:t>
+      </w:r>
+      <w:r>
+        <w:rPr>
+          <w:rFonts w:ascii="Cambria Math" w:hAnsi="Cambria Math" w:cs="Cambria Math"/>
+          <w:i/>
+          <w:sz w:val="28"/>
+          <w:szCs w:val="28"/>
+        </w:rPr>
+        <w:t>∃</w:t>
+      </w:r>
+      <w:r>
+        <w:rPr>
+          <w:rFonts w:ascii="Cambria Math" w:hAnsi="Cambria Math" w:cs="Cambria Math"/>
+          <w:i/>
+          <w:sz w:val="28"/>
+          <w:szCs w:val="28"/>
+        </w:rPr>
+        <w:t xml:space="preserve"> </w:t>
+      </w:r>
+      <w:r>
+        <w:rPr>
+          <w:i/>
+        </w:rPr>
+        <w:t>v</w:t>
+      </w:r>
+      <w:r>
+        <w:rPr>
+          <w:i/>
+        </w:rPr>
+        <w:t xml:space="preserve"> </w:t>
+      </w:r>
+      <w:r>
+        <w:rPr>
+          <w:rFonts w:ascii="Cambria Math" w:hAnsi="Cambria Math" w:cs="Cambria Math"/>
+          <w:i/>
+          <w:sz w:val="28"/>
+        </w:rPr>
+        <w:t>∈</w:t>
+      </w:r>
+      <w:r>
+        <w:rPr>
+          <w:i/>
+        </w:rPr>
+        <w:t xml:space="preserve"> </w:t>
+      </w:r>
+      <w:r>
+        <w:rPr>
+          <w:i/>
+        </w:rPr>
+        <w:t xml:space="preserve">Lu </w:t>
+      </w:r>
+      <w:r>
+        <w:rPr>
+          <w:rFonts w:cs="Arial"/>
+          <w:i/>
+        </w:rPr>
+        <w:t>∩</w:t>
+      </w:r>
+      <w:r>
+        <w:rPr>
+          <w:i/>
+        </w:rPr>
+        <w:t xml:space="preserve"> K</w:t>
+      </w:r>
+      <w:r>
+        <w:t xml:space="preserve"> i </w:t>
+      </w:r>
+      <w:r>
+        <w:br/>
+      </w:r>
+      <w:r>
+        <w:rPr>
+          <w:rFonts w:ascii="Cambria Math" w:hAnsi="Cambria Math" w:cs="Cambria Math"/>
+          <w:i/>
+          <w:sz w:val="28"/>
+          <w:szCs w:val="28"/>
+        </w:rPr>
+        <w:t>∃</w:t>
+      </w:r>
+      <w:r>
+        <w:rPr>
+          <w:rFonts w:ascii="Cambria Math" w:hAnsi="Cambria Math" w:cs="Cambria Math"/>
+          <w:i/>
+          <w:sz w:val="28"/>
+          <w:szCs w:val="28"/>
+        </w:rPr>
+        <w:t xml:space="preserve"> </w:t>
+      </w:r>
+      <w:r>
+        <w:rPr>
+          <w:i/>
+        </w:rPr>
+        <w:t>w</w:t>
+      </w:r>
+      <w:r>
+        <w:rPr>
+          <w:i/>
+        </w:rPr>
+        <w:t xml:space="preserve"> </w:t>
+      </w:r>
+      <w:r>
+        <w:rPr>
+          <w:rFonts w:ascii="Cambria Math" w:hAnsi="Cambria Math" w:cs="Cambria Math"/>
+          <w:i/>
+          <w:sz w:val="28"/>
+        </w:rPr>
+        <w:t>∈</w:t>
+      </w:r>
+      <w:r>
+        <w:rPr>
+          <w:rFonts w:ascii="Cambria Math" w:hAnsi="Cambria Math" w:cs="Cambria Math"/>
+          <w:i/>
+          <w:sz w:val="28"/>
+        </w:rPr>
+        <w:t xml:space="preserve"> </w:t>
+      </w:r>
+      <w:r>
+        <w:rPr>
+          <w:i/>
+        </w:rPr>
+        <w:t>R</w:t>
+      </w:r>
+      <w:r>
+        <w:rPr>
+          <w:i/>
+        </w:rPr>
+        <w:t xml:space="preserve">u </w:t>
+      </w:r>
+      <w:r>
+        <w:rPr>
+          <w:rFonts w:cs="Arial"/>
+          <w:i/>
+        </w:rPr>
+        <w:t>∩</w:t>
+      </w:r>
+      <w:r>
+        <w:rPr>
+          <w:i/>
+        </w:rPr>
+        <w:t xml:space="preserve"> K</w:t>
+      </w:r>
+      <w:r>
+        <w:t xml:space="preserve"> takvi da </w:t>
+      </w:r>
+      <w:r>
+        <w:t xml:space="preserve">min </w:t>
+      </w:r>
+      <w:r>
+        <w:rPr>
+          <w:i/>
+        </w:rPr>
+        <w:t>S</w:t>
+      </w:r>
+      <w:r>
+        <w:rPr>
+          <w:i/>
+          <w:vertAlign w:val="subscript"/>
+        </w:rPr>
+        <w:t>u</w:t>
+      </w:r>
+      <w:r>
+        <w:rPr>
+          <w:i/>
+        </w:rPr>
+        <w:t>(v, w)</w:t>
+      </w:r>
+      <w:r>
+        <w:t xml:space="preserve"> </w:t>
+      </w:r>
+      <w:r>
+        <w:rPr>
+          <w:rFonts w:cs="Arial"/>
+        </w:rPr>
+        <w:t>≤</w:t>
+      </w:r>
+      <w:r>
+        <w:rPr>
+          <w:rFonts w:cs="Arial"/>
+        </w:rPr>
+        <w:t xml:space="preserve"> </w:t>
+      </w:r>
+      <w:r>
+        <w:rPr>
+          <w:rFonts w:cs="Arial"/>
+          <w:i/>
+        </w:rPr>
+        <w:t>s</w:t>
+      </w:r>
+      <w:r>
+        <w:rPr>
+          <w:rFonts w:cs="Arial"/>
+        </w:rPr>
+        <w:t>.</w:t>
+      </w:r>
+    </w:p>
+    <w:p>
+      <w:pPr>
+        <w:pStyle w:val="ListParagraph"/>
+        <w:numPr>
+          <w:ilvl w:val="0"/>
+          <w:numId w:val="10"/>
+        </w:numPr>
+        <w:spacing w:line="360" w:lineRule="auto"/>
+      </w:pPr>
+      <w:r>
+        <w:t>Strogi</w:t>
+      </w:r>
+      <w:r>
+        <w:t xml:space="preserve"> pristup (</w:t>
+      </w:r>
+      <w:r>
+        <w:rPr>
+          <w:i/>
+        </w:rPr>
+        <w:t>Strict</w:t>
+      </w:r>
+      <w:r>
+        <w:rPr>
+          <w:i/>
+        </w:rPr>
+        <w:t xml:space="preserve"> k-mer sparsification</w:t>
+      </w:r>
+      <w:r>
+        <w:t>)</w:t>
+      </w:r>
+    </w:p>
+    <w:p>
+      <w:pPr>
+        <w:pStyle w:val="ListParagraph"/>
+        <w:spacing w:line="360" w:lineRule="auto"/>
+        <w:rPr>
+          <w:rFonts w:cs="Arial"/>
+        </w:rPr>
+      </w:pPr>
+      <w:r>
+        <w:t xml:space="preserve">Neka je zadan skup k-merova </w:t>
+      </w:r>
+      <w:r>
+        <w:rPr>
+          <w:i/>
+        </w:rPr>
+        <w:t>U</w:t>
+      </w:r>
+      <w:r>
+        <w:t xml:space="preserve">. Potrebno je pronaći najmanji podskup </w:t>
+      </w:r>
+      <w:r>
+        <w:rPr>
+          <w:i/>
+        </w:rPr>
+        <w:t>K</w:t>
+      </w:r>
+      <w:r>
+        <w:t xml:space="preserve"> skupa </w:t>
+      </w:r>
+      <w:r>
+        <w:rPr>
+          <w:i/>
+        </w:rPr>
+        <w:t>U</w:t>
+      </w:r>
+      <w:r>
+        <w:t xml:space="preserve"> takav da za svaki k-mer </w:t>
+      </w:r>
+      <w:r>
+        <w:rPr>
+          <w:i/>
+        </w:rPr>
+        <w:t>u</w:t>
+      </w:r>
+      <w:r>
+        <w:rPr>
+          <w:i/>
+        </w:rPr>
+        <w:t xml:space="preserve"> </w:t>
+      </w:r>
+      <w:r>
+        <w:rPr>
+          <w:rFonts w:ascii="Cambria Math" w:hAnsi="Cambria Math" w:cs="Cambria Math"/>
+          <w:i/>
+          <w:sz w:val="28"/>
+        </w:rPr>
+        <w:t>∈</w:t>
+      </w:r>
+      <w:r>
+        <w:rPr>
+          <w:rFonts w:ascii="Cambria Math" w:hAnsi="Cambria Math" w:cs="Cambria Math"/>
+          <w:i/>
+          <w:sz w:val="28"/>
+        </w:rPr>
+        <w:t xml:space="preserve"> </w:t>
+      </w:r>
+      <w:r>
+        <w:rPr>
+          <w:i/>
+        </w:rPr>
+        <w:t>U</w:t>
+      </w:r>
+      <w:r>
+        <w:rPr>
+          <w:rFonts w:ascii="Cambria Math" w:hAnsi="Cambria Math" w:cs="Cambria Math"/>
+          <w:i/>
+        </w:rPr>
+        <w:t xml:space="preserve">  </w:t>
+      </w:r>
+      <w:r>
+        <w:t>vrijedi</w:t>
+      </w:r>
+      <w:r>
+        <w:t xml:space="preserve"> ili je </w:t>
+      </w:r>
+      <w:r>
+        <w:rPr>
+          <w:i/>
+        </w:rPr>
+        <w:t>u</w:t>
+      </w:r>
+      <w:r>
+        <w:rPr>
+          <w:i/>
+        </w:rPr>
+        <w:t xml:space="preserve"> </w:t>
+      </w:r>
+      <w:r>
+        <w:rPr>
+          <w:rFonts w:ascii="Cambria Math" w:hAnsi="Cambria Math" w:cs="Cambria Math"/>
+          <w:i/>
+          <w:sz w:val="28"/>
+        </w:rPr>
+        <w:t>∈</w:t>
+      </w:r>
+      <w:r>
+        <w:rPr>
+          <w:rFonts w:ascii="Cambria Math" w:hAnsi="Cambria Math" w:cs="Cambria Math"/>
+          <w:i/>
+        </w:rPr>
+        <w:t xml:space="preserve">  </w:t>
+      </w:r>
+      <w:r>
+        <w:rPr>
+          <w:i/>
+        </w:rPr>
+        <w:t>K</w:t>
+      </w:r>
+      <w:r>
+        <w:t xml:space="preserve"> ili </w:t>
+      </w:r>
+      <w:r>
+        <w:rPr>
+          <w:rFonts w:ascii="Cambria Math" w:hAnsi="Cambria Math" w:cs="Cambria Math"/>
+          <w:i/>
+          <w:sz w:val="28"/>
+          <w:szCs w:val="28"/>
+        </w:rPr>
+        <w:t>∃</w:t>
+      </w:r>
+      <w:r>
+        <w:rPr>
+          <w:rFonts w:ascii="Cambria Math" w:hAnsi="Cambria Math" w:cs="Cambria Math"/>
+          <w:i/>
+          <w:sz w:val="28"/>
+          <w:szCs w:val="28"/>
+        </w:rPr>
+        <w:t xml:space="preserve">  </w:t>
+      </w:r>
+      <w:r>
+        <w:rPr>
+          <w:i/>
+        </w:rPr>
+        <w:t>v</w:t>
+      </w:r>
+      <w:r>
+        <w:rPr>
+          <w:i/>
+        </w:rPr>
+        <w:t xml:space="preserve"> </w:t>
+      </w:r>
+      <w:r>
+        <w:rPr>
+          <w:rFonts w:ascii="Cambria Math" w:hAnsi="Cambria Math" w:cs="Cambria Math"/>
+          <w:i/>
+        </w:rPr>
+        <w:t>∈</w:t>
+      </w:r>
+      <w:r>
+        <w:rPr>
+          <w:i/>
+        </w:rPr>
+        <w:t xml:space="preserve"> Lu </w:t>
+      </w:r>
+      <w:r>
+        <w:rPr>
+          <w:rFonts w:cs="Arial"/>
+          <w:i/>
+        </w:rPr>
+        <w:t>∩</w:t>
+      </w:r>
+      <w:r>
+        <w:rPr>
+          <w:i/>
+        </w:rPr>
+        <w:t xml:space="preserve"> K</w:t>
+      </w:r>
+      <w:r>
+        <w:t xml:space="preserve"> i </w:t>
+      </w:r>
+      <w:r>
+        <w:br/>
+      </w:r>
+      <w:r>
+        <w:rPr>
+          <w:rFonts w:ascii="Cambria Math" w:hAnsi="Cambria Math" w:cs="Cambria Math"/>
+          <w:i/>
+          <w:sz w:val="28"/>
+          <w:szCs w:val="28"/>
+        </w:rPr>
+        <w:t>∃</w:t>
+      </w:r>
+      <w:r>
+        <w:rPr>
+          <w:rFonts w:ascii="Cambria Math" w:hAnsi="Cambria Math" w:cs="Cambria Math"/>
+          <w:i/>
+          <w:sz w:val="28"/>
+          <w:szCs w:val="28"/>
+        </w:rPr>
+        <w:t xml:space="preserve"> </w:t>
+      </w:r>
+      <w:r>
+        <w:rPr>
+          <w:i/>
+        </w:rPr>
+        <w:t>w</w:t>
+      </w:r>
+      <w:r>
+        <w:rPr>
+          <w:i/>
+        </w:rPr>
+        <w:t xml:space="preserve"> </w:t>
+      </w:r>
+      <w:r>
+        <w:rPr>
+          <w:rFonts w:ascii="Cambria Math" w:hAnsi="Cambria Math" w:cs="Cambria Math"/>
+          <w:i/>
+        </w:rPr>
+        <w:t>∈</w:t>
+      </w:r>
+      <w:r>
+        <w:rPr>
+          <w:i/>
+        </w:rPr>
+        <w:t xml:space="preserve"> Ru </w:t>
+      </w:r>
+      <w:r>
+        <w:rPr>
+          <w:rFonts w:cs="Arial"/>
+          <w:i/>
+        </w:rPr>
+        <w:t>∩</w:t>
+      </w:r>
+      <w:r>
+        <w:rPr>
+          <w:i/>
+        </w:rPr>
+        <w:t xml:space="preserve"> K</w:t>
+      </w:r>
+      <w:r>
+        <w:t xml:space="preserve"> takvi da </w:t>
+      </w:r>
+      <w:r>
+        <w:rPr>
+          <w:rFonts w:cs="Arial"/>
+          <w:i/>
+        </w:rPr>
+        <w:t>s</w:t>
+      </w:r>
+      <w:r>
+        <w:rPr>
+          <w:rFonts w:cs="Arial"/>
+        </w:rPr>
+        <w:t xml:space="preserve"> </w:t>
+      </w:r>
+      <w:r>
+        <w:rPr>
+          <w:rFonts w:ascii="Cambria Math" w:hAnsi="Cambria Math" w:cs="Cambria Math"/>
+          <w:sz w:val="28"/>
+        </w:rPr>
+        <w:t>∈</w:t>
+      </w:r>
+      <w:r>
+        <w:rPr>
+          <w:rFonts w:ascii="Cambria Math" w:hAnsi="Cambria Math" w:cs="Cambria Math"/>
+          <w:sz w:val="28"/>
+        </w:rPr>
+        <w:t xml:space="preserve"> </w:t>
+      </w:r>
+      <w:r>
+        <w:rPr>
+          <w:i/>
+        </w:rPr>
+        <w:t>S</w:t>
+      </w:r>
+      <w:r>
+        <w:rPr>
+          <w:i/>
+          <w:vertAlign w:val="subscript"/>
+        </w:rPr>
+        <w:t>u</w:t>
+      </w:r>
+      <w:r>
+        <w:rPr>
+          <w:i/>
+        </w:rPr>
+        <w:t>(v, w)</w:t>
+      </w:r>
+      <w:r>
+        <w:rPr>
+          <w:rFonts w:cs="Arial"/>
+        </w:rPr>
+        <w:t>.</w:t>
+      </w:r>
+    </w:p>
+    <w:p>
+      <w:pPr>
+        <w:pStyle w:val="ListParagraph"/>
+        <w:spacing w:line="360" w:lineRule="auto"/>
+        <w:rPr>
+          <w:rFonts w:cs="Arial"/>
+        </w:rPr>
+      </w:pPr>
+    </w:p>
+    <w:p>
+      <w:pPr>
+        <w:pStyle w:val="ListParagraph"/>
+        <w:spacing w:line="360" w:lineRule="auto"/>
+        <w:ind w:left="0"/>
+      </w:pPr>
+      <w:r>
+        <w:lastRenderedPageBreak/>
+        <w:t xml:space="preserve">Određivanje početnog skupa k-merova korištenjem navedenih pristupa bilo bi jednostavno, kada bi smo na raspolaganju imali čitav genom – rješenje bi bilo u početni skup dodati svaki </w:t>
+      </w:r>
+      <w:bookmarkStart w:id="5" w:name="_GoBack"/>
+      <w:r>
+        <w:rPr>
+          <w:i/>
+        </w:rPr>
+        <w:t>s</w:t>
+      </w:r>
+      <w:bookmarkEnd w:id="5"/>
+      <w:r>
+        <w:t xml:space="preserve">-ti k-mer (algoritam 3.3). Međutim, na raspolaganju imamo samo djelove genoma te moramo odabrati što je bolji mogući skup </w:t>
+      </w:r>
+      <w:r>
+        <w:rPr>
+          <w:i/>
+        </w:rPr>
+        <w:t>K</w:t>
+      </w:r>
+      <w:r>
+        <w:t>.</w:t>
+      </w:r>
+    </w:p>
+    <w:p>
+      <w:pPr>
+        <w:pStyle w:val="Heading2"/>
         <w:numPr>
           <w:ilvl w:val="1"/>
           <w:numId w:val="2"/>
@@ -2943,7 +3762,7 @@
     </w:p>
     <w:p>
       <w:pPr>
-        <w:pStyle w:val="Odlomakpopisa"/>
+        <w:pStyle w:val="ListParagraph"/>
         <w:ind w:left="750"/>
       </w:pPr>
     </w:p>
@@ -2957,7 +3776,7 @@
     </w:p>
     <w:p>
       <w:pPr>
-        <w:pStyle w:val="Naslov2"/>
+        <w:pStyle w:val="Heading2"/>
         <w:numPr>
           <w:ilvl w:val="1"/>
           <w:numId w:val="2"/>
@@ -2984,7 +3803,7 @@
     </w:p>
     <w:p>
       <w:pPr>
-        <w:pStyle w:val="Naslov2"/>
+        <w:pStyle w:val="Heading2"/>
         <w:numPr>
           <w:ilvl w:val="1"/>
           <w:numId w:val="2"/>
@@ -3058,7 +3877,7 @@
     </w:p>
     <w:p>
       <w:pPr>
-        <w:pStyle w:val="Naslov1"/>
+        <w:pStyle w:val="Heading1"/>
         <w:numPr>
           <w:ilvl w:val="0"/>
           <w:numId w:val="2"/>
@@ -3107,7 +3926,7 @@
     </w:p>
     <w:p>
       <w:pPr>
-        <w:pStyle w:val="Naslov1"/>
+        <w:pStyle w:val="Heading1"/>
         <w:numPr>
           <w:ilvl w:val="0"/>
           <w:numId w:val="2"/>
@@ -3183,7 +4002,7 @@
     </w:p>
     <w:p>
       <w:pPr>
-        <w:pStyle w:val="Naslov1"/>
+        <w:pStyle w:val="Heading1"/>
         <w:rPr>
           <w:rFonts w:cs="Arial"/>
         </w:rPr>
@@ -3200,18 +4019,20 @@
     </w:p>
     <w:p>
       <w:pPr>
-        <w:rPr>
-          <w:rFonts w:cs="Arial"/>
-        </w:rPr>
-      </w:pPr>
-    </w:p>
-    <w:p>
-      <w:pPr>
-        <w:pStyle w:val="Odlomakpopisa"/>
+        <w:spacing w:line="360" w:lineRule="auto"/>
+        <w:rPr>
+          <w:rFonts w:cs="Arial"/>
+        </w:rPr>
+      </w:pPr>
+    </w:p>
+    <w:p>
+      <w:pPr>
+        <w:pStyle w:val="ListParagraph"/>
         <w:numPr>
           <w:ilvl w:val="0"/>
           <w:numId w:val="4"/>
         </w:numPr>
+        <w:spacing w:line="360" w:lineRule="auto"/>
         <w:rPr>
           <w:rFonts w:cs="Arial"/>
         </w:rPr>
@@ -3248,6 +4069,34 @@
       </w:r>
       <w:r>
         <w:t>Volume 24, Number 6, 2017</w:t>
+      </w:r>
+    </w:p>
+    <w:p>
+      <w:pPr>
+        <w:pStyle w:val="ListParagraph"/>
+        <w:numPr>
+          <w:ilvl w:val="0"/>
+          <w:numId w:val="4"/>
+        </w:numPr>
+        <w:spacing w:line="360" w:lineRule="auto"/>
+        <w:rPr>
+          <w:rFonts w:cs="Arial"/>
+        </w:rPr>
+      </w:pPr>
+      <w:hyperlink r:id="rId9" w:history="1">
+        <w:r>
+          <w:rPr>
+            <w:rStyle w:val="Hyperlink"/>
+            <w:rFonts w:cs="Arial"/>
+          </w:rPr>
+          <w:t>https://en.wikipedia.org/wiki/Bloom_filter</w:t>
+        </w:r>
+      </w:hyperlink>
+      <w:r>
+        <w:rPr>
+          <w:rFonts w:cs="Arial"/>
+        </w:rPr>
+        <w:t>, pristupano 13.01.2018.</w:t>
       </w:r>
     </w:p>
     <w:sectPr>
@@ -3261,7 +4110,7 @@
 </file>
 
 <file path=word/numbering.xml><?xml version="1.0" encoding="utf-8"?>
-<w:numbering xmlns:wpc="http://schemas.microsoft.com/office/word/2010/wordprocessingCanvas" xmlns:cx="http://schemas.microsoft.com/office/drawing/2014/chartex" xmlns:cx1="http://schemas.microsoft.com/office/drawing/2015/9/8/chartex" xmlns:cx2="http://schemas.microsoft.com/office/drawing/2015/10/21/chartex" xmlns:cx3="http://schemas.microsoft.com/office/drawing/2016/5/9/chartex" xmlns:cx4="http://schemas.microsoft.com/office/drawing/2016/5/10/chartex" xmlns:cx5="http://schemas.microsoft.com/office/drawing/2016/5/11/chartex" xmlns:cx6="http://schemas.microsoft.com/office/drawing/2016/5/12/chartex" xmlns:cx7="http://schemas.microsoft.com/office/drawing/2016/5/13/chartex" xmlns:cx8="http://schemas.microsoft.com/office/drawing/2016/5/14/chartex" xmlns:mc="http://schemas.openxmlformats.org/markup-compatibility/2006" xmlns:aink="http://schemas.microsoft.com/office/drawing/2016/ink" xmlns:am3d="http://schemas.microsoft.com/office/drawing/2017/model3d" xmlns:o="urn:schemas-microsoft-com:office:office" xmlns:r="http://schemas.openxmlformats.org/officeDocument/2006/relationships" xmlns:m="http://schemas.openxmlformats.org/officeDocument/2006/math" xmlns:v="urn:schemas-microsoft-com:vml" xmlns:wp14="http://schemas.microsoft.com/office/word/2010/wordprocessingDrawing" xmlns:wp="http://schemas.openxmlformats.org/drawingml/2006/wordprocessingDrawing" xmlns:w10="urn:schemas-microsoft-com:office:word" xmlns:w="http://schemas.openxmlformats.org/wordprocessingml/2006/main" xmlns:w14="http://schemas.microsoft.com/office/word/2010/wordml" xmlns:w15="http://schemas.microsoft.com/office/word/2012/wordml" xmlns:w16cid="http://schemas.microsoft.com/office/word/2016/wordml/cid" xmlns:w16se="http://schemas.microsoft.com/office/word/2015/wordml/symex" xmlns:wpg="http://schemas.microsoft.com/office/word/2010/wordprocessingGroup" xmlns:wpi="http://schemas.microsoft.com/office/word/2010/wordprocessingInk" xmlns:wne="http://schemas.microsoft.com/office/word/2006/wordml" xmlns:wps="http://schemas.microsoft.com/office/word/2010/wordprocessingShape" mc:Ignorable="w14 w15 w16se w16cid wp14">
+<w:numbering xmlns:wpc="http://schemas.microsoft.com/office/word/2010/wordprocessingCanvas" xmlns:cx="http://schemas.microsoft.com/office/drawing/2014/chartex" xmlns:cx1="http://schemas.microsoft.com/office/drawing/2015/9/8/chartex" xmlns:mc="http://schemas.openxmlformats.org/markup-compatibility/2006" xmlns:o="urn:schemas-microsoft-com:office:office" xmlns:r="http://schemas.openxmlformats.org/officeDocument/2006/relationships" xmlns:m="http://schemas.openxmlformats.org/officeDocument/2006/math" xmlns:v="urn:schemas-microsoft-com:vml" xmlns:wp14="http://schemas.microsoft.com/office/word/2010/wordprocessingDrawing" xmlns:wp="http://schemas.openxmlformats.org/drawingml/2006/wordprocessingDrawing" xmlns:w10="urn:schemas-microsoft-com:office:word" xmlns:w="http://schemas.openxmlformats.org/wordprocessingml/2006/main" xmlns:w14="http://schemas.microsoft.com/office/word/2010/wordml" xmlns:w15="http://schemas.microsoft.com/office/word/2012/wordml" xmlns:w16se="http://schemas.microsoft.com/office/word/2015/wordml/symex" xmlns:wpg="http://schemas.microsoft.com/office/word/2010/wordprocessingGroup" xmlns:wpi="http://schemas.microsoft.com/office/word/2010/wordprocessingInk" xmlns:wne="http://schemas.microsoft.com/office/word/2006/wordml" xmlns:wps="http://schemas.microsoft.com/office/word/2010/wordprocessingShape" mc:Ignorable="w14 w15 w16se wp14">
   <w:abstractNum w:abstractNumId="0" w15:restartNumberingAfterBreak="0">
     <w:nsid w:val="12322C17"/>
     <w:multiLevelType w:val="hybridMultilevel"/>
@@ -4207,6 +5056,92 @@
       <w:rPr>
         <w:rFonts w:hint="default"/>
       </w:rPr>
+    </w:lvl>
+  </w:abstractNum>
+  <w:abstractNum w:abstractNumId="9" w15:restartNumberingAfterBreak="0">
+    <w:nsid w:val="7CE23EEB"/>
+    <w:multiLevelType w:val="hybridMultilevel"/>
+    <w:tmpl w:val="F51E2D90"/>
+    <w:lvl w:ilvl="0" w:tplc="0409000F">
+      <w:start w:val="1"/>
+      <w:numFmt w:val="decimal"/>
+      <w:lvlText w:val="%1."/>
+      <w:lvlJc w:val="left"/>
+      <w:pPr>
+        <w:ind w:left="720" w:hanging="360"/>
+      </w:pPr>
+    </w:lvl>
+    <w:lvl w:ilvl="1" w:tplc="04090019" w:tentative="1">
+      <w:start w:val="1"/>
+      <w:numFmt w:val="lowerLetter"/>
+      <w:lvlText w:val="%2."/>
+      <w:lvlJc w:val="left"/>
+      <w:pPr>
+        <w:ind w:left="1440" w:hanging="360"/>
+      </w:pPr>
+    </w:lvl>
+    <w:lvl w:ilvl="2" w:tplc="0409001B" w:tentative="1">
+      <w:start w:val="1"/>
+      <w:numFmt w:val="lowerRoman"/>
+      <w:lvlText w:val="%3."/>
+      <w:lvlJc w:val="right"/>
+      <w:pPr>
+        <w:ind w:left="2160" w:hanging="180"/>
+      </w:pPr>
+    </w:lvl>
+    <w:lvl w:ilvl="3" w:tplc="0409000F" w:tentative="1">
+      <w:start w:val="1"/>
+      <w:numFmt w:val="decimal"/>
+      <w:lvlText w:val="%4."/>
+      <w:lvlJc w:val="left"/>
+      <w:pPr>
+        <w:ind w:left="2880" w:hanging="360"/>
+      </w:pPr>
+    </w:lvl>
+    <w:lvl w:ilvl="4" w:tplc="04090019" w:tentative="1">
+      <w:start w:val="1"/>
+      <w:numFmt w:val="lowerLetter"/>
+      <w:lvlText w:val="%5."/>
+      <w:lvlJc w:val="left"/>
+      <w:pPr>
+        <w:ind w:left="3600" w:hanging="360"/>
+      </w:pPr>
+    </w:lvl>
+    <w:lvl w:ilvl="5" w:tplc="0409001B" w:tentative="1">
+      <w:start w:val="1"/>
+      <w:numFmt w:val="lowerRoman"/>
+      <w:lvlText w:val="%6."/>
+      <w:lvlJc w:val="right"/>
+      <w:pPr>
+        <w:ind w:left="4320" w:hanging="180"/>
+      </w:pPr>
+    </w:lvl>
+    <w:lvl w:ilvl="6" w:tplc="0409000F" w:tentative="1">
+      <w:start w:val="1"/>
+      <w:numFmt w:val="decimal"/>
+      <w:lvlText w:val="%7."/>
+      <w:lvlJc w:val="left"/>
+      <w:pPr>
+        <w:ind w:left="5040" w:hanging="360"/>
+      </w:pPr>
+    </w:lvl>
+    <w:lvl w:ilvl="7" w:tplc="04090019" w:tentative="1">
+      <w:start w:val="1"/>
+      <w:numFmt w:val="lowerLetter"/>
+      <w:lvlText w:val="%8."/>
+      <w:lvlJc w:val="left"/>
+      <w:pPr>
+        <w:ind w:left="5760" w:hanging="360"/>
+      </w:pPr>
+    </w:lvl>
+    <w:lvl w:ilvl="8" w:tplc="0409001B" w:tentative="1">
+      <w:start w:val="1"/>
+      <w:numFmt w:val="lowerRoman"/>
+      <w:lvlText w:val="%9."/>
+      <w:lvlJc w:val="right"/>
+      <w:pPr>
+        <w:ind w:left="6480" w:hanging="180"/>
+      </w:pPr>
     </w:lvl>
   </w:abstractNum>
   <w:num w:numId="1">
@@ -4236,11 +5171,14 @@
   <w:num w:numId="9">
     <w:abstractNumId w:val="5"/>
   </w:num>
+  <w:num w:numId="10">
+    <w:abstractNumId w:val="9"/>
+  </w:num>
 </w:numbering>
 </file>
 
 <file path=word/styles.xml><?xml version="1.0" encoding="utf-8"?>
-<w:styles xmlns:mc="http://schemas.openxmlformats.org/markup-compatibility/2006" xmlns:r="http://schemas.openxmlformats.org/officeDocument/2006/relationships" xmlns:w="http://schemas.openxmlformats.org/wordprocessingml/2006/main" xmlns:w14="http://schemas.microsoft.com/office/word/2010/wordml" xmlns:w15="http://schemas.microsoft.com/office/word/2012/wordml" xmlns:w16cid="http://schemas.microsoft.com/office/word/2016/wordml/cid" xmlns:w16se="http://schemas.microsoft.com/office/word/2015/wordml/symex" mc:Ignorable="w14 w15 w16se w16cid">
+<w:styles xmlns:mc="http://schemas.openxmlformats.org/markup-compatibility/2006" xmlns:r="http://schemas.openxmlformats.org/officeDocument/2006/relationships" xmlns:w="http://schemas.openxmlformats.org/wordprocessingml/2006/main" xmlns:w14="http://schemas.microsoft.com/office/word/2010/wordml" xmlns:w15="http://schemas.microsoft.com/office/word/2012/wordml" xmlns:w16se="http://schemas.microsoft.com/office/word/2015/wordml/symex" mc:Ignorable="w14 w15 w16se">
   <w:docDefaults>
     <w:rPrDefault>
       <w:rPr>
@@ -4256,7 +5194,7 @@
       </w:pPr>
     </w:pPrDefault>
   </w:docDefaults>
-  <w:latentStyles w:defLockedState="0" w:defUIPriority="99" w:defSemiHidden="0" w:defUnhideWhenUsed="0" w:defQFormat="0" w:count="375">
+  <w:latentStyles w:defLockedState="0" w:defUIPriority="99" w:defSemiHidden="0" w:defUnhideWhenUsed="0" w:defQFormat="0" w:count="371">
     <w:lsdException w:name="Normal" w:uiPriority="0" w:qFormat="1"/>
     <w:lsdException w:name="heading 1" w:uiPriority="9" w:qFormat="1"/>
     <w:lsdException w:name="heading 2" w:semiHidden="1" w:uiPriority="9" w:unhideWhenUsed="1" w:qFormat="1"/>
@@ -4362,6 +5300,7 @@
     <w:lsdException w:name="HTML Sample" w:semiHidden="1" w:unhideWhenUsed="1"/>
     <w:lsdException w:name="HTML Typewriter" w:semiHidden="1" w:unhideWhenUsed="1"/>
     <w:lsdException w:name="HTML Variable" w:semiHidden="1" w:unhideWhenUsed="1"/>
+    <w:lsdException w:name="Normal Table" w:semiHidden="1" w:unhideWhenUsed="1"/>
     <w:lsdException w:name="annotation subject" w:semiHidden="1" w:unhideWhenUsed="1"/>
     <w:lsdException w:name="No List" w:semiHidden="1" w:unhideWhenUsed="1"/>
     <w:lsdException w:name="Outline List 1" w:semiHidden="1" w:unhideWhenUsed="1"/>
@@ -4405,8 +5344,10 @@
     <w:lsdException w:name="Table Elegant" w:semiHidden="1" w:unhideWhenUsed="1"/>
     <w:lsdException w:name="Table Professional" w:semiHidden="1" w:unhideWhenUsed="1"/>
     <w:lsdException w:name="Table Subtle 1" w:semiHidden="1" w:unhideWhenUsed="1"/>
+    <w:lsdException w:name="Table Subtle 2" w:semiHidden="1" w:unhideWhenUsed="1"/>
     <w:lsdException w:name="Table Web 1" w:semiHidden="1" w:unhideWhenUsed="1"/>
     <w:lsdException w:name="Table Web 2" w:semiHidden="1" w:unhideWhenUsed="1"/>
+    <w:lsdException w:name="Table Web 3" w:semiHidden="1" w:unhideWhenUsed="1"/>
     <w:lsdException w:name="Balloon Text" w:semiHidden="1" w:unhideWhenUsed="1"/>
     <w:lsdException w:name="Table Grid" w:uiPriority="39"/>
     <w:lsdException w:name="Table Theme" w:semiHidden="1" w:unhideWhenUsed="1"/>
@@ -4625,10 +5566,6 @@
     <w:lsdException w:name="List Table 5 Dark Accent 6" w:uiPriority="50"/>
     <w:lsdException w:name="List Table 6 Colorful Accent 6" w:uiPriority="51"/>
     <w:lsdException w:name="List Table 7 Colorful Accent 6" w:uiPriority="52"/>
-    <w:lsdException w:name="Mention" w:semiHidden="1" w:unhideWhenUsed="1"/>
-    <w:lsdException w:name="Smart Hyperlink" w:semiHidden="1" w:unhideWhenUsed="1"/>
-    <w:lsdException w:name="Hashtag" w:semiHidden="1" w:unhideWhenUsed="1"/>
-    <w:lsdException w:name="Unresolved Mention" w:semiHidden="1" w:unhideWhenUsed="1"/>
   </w:latentStyles>
   <w:style w:type="paragraph" w:default="1" w:styleId="Normal">
     <w:name w:val="Normal"/>
@@ -4642,11 +5579,11 @@
       <w:sz w:val="24"/>
     </w:rPr>
   </w:style>
-  <w:style w:type="paragraph" w:styleId="Naslov1">
+  <w:style w:type="paragraph" w:styleId="Heading1">
     <w:name w:val="heading 1"/>
     <w:basedOn w:val="Normal"/>
     <w:next w:val="Normal"/>
-    <w:link w:val="Naslov1Char"/>
+    <w:link w:val="Heading1Char"/>
     <w:uiPriority w:val="9"/>
     <w:qFormat/>
     <w:rsid w:val="00A8288B"/>
@@ -4664,11 +5601,11 @@
       <w:szCs w:val="32"/>
     </w:rPr>
   </w:style>
-  <w:style w:type="paragraph" w:styleId="Naslov2">
+  <w:style w:type="paragraph" w:styleId="Heading2">
     <w:name w:val="heading 2"/>
     <w:basedOn w:val="Normal"/>
     <w:next w:val="Normal"/>
-    <w:link w:val="Naslov2Char"/>
+    <w:link w:val="Heading2Char"/>
     <w:uiPriority w:val="9"/>
     <w:unhideWhenUsed/>
     <w:qFormat/>
@@ -4686,13 +5623,12 @@
       <w:szCs w:val="26"/>
     </w:rPr>
   </w:style>
-  <w:style w:type="character" w:default="1" w:styleId="Zadanifontodlomka">
+  <w:style w:type="character" w:default="1" w:styleId="DefaultParagraphFont">
     <w:name w:val="Default Paragraph Font"/>
     <w:uiPriority w:val="1"/>
-    <w:semiHidden/>
     <w:unhideWhenUsed/>
   </w:style>
-  <w:style w:type="table" w:default="1" w:styleId="Obinatablica">
+  <w:style w:type="table" w:default="1" w:styleId="TableNormal">
     <w:name w:val="Normal Table"/>
     <w:uiPriority w:val="99"/>
     <w:semiHidden/>
@@ -4707,15 +5643,15 @@
       </w:tblCellMar>
     </w:tblPr>
   </w:style>
-  <w:style w:type="numbering" w:default="1" w:styleId="Bezpopisa">
+  <w:style w:type="numbering" w:default="1" w:styleId="NoList">
     <w:name w:val="No List"/>
     <w:uiPriority w:val="99"/>
     <w:semiHidden/>
     <w:unhideWhenUsed/>
   </w:style>
-  <w:style w:type="table" w:styleId="Reetkatablice">
+  <w:style w:type="table" w:styleId="TableGrid">
     <w:name w:val="Table Grid"/>
-    <w:basedOn w:val="Obinatablica"/>
+    <w:basedOn w:val="TableNormal"/>
     <w:uiPriority w:val="39"/>
     <w:rsid w:val="00A05360"/>
     <w:pPr>
@@ -4732,7 +5668,7 @@
       </w:tblBorders>
     </w:tblPr>
   </w:style>
-  <w:style w:type="paragraph" w:styleId="Odlomakpopisa">
+  <w:style w:type="paragraph" w:styleId="ListParagraph">
     <w:name w:val="List Paragraph"/>
     <w:basedOn w:val="Normal"/>
     <w:uiPriority w:val="34"/>
@@ -4743,9 +5679,9 @@
       <w:contextualSpacing/>
     </w:pPr>
   </w:style>
-  <w:style w:type="character" w:styleId="Hiperveza">
+  <w:style w:type="character" w:styleId="Hyperlink">
     <w:name w:val="Hyperlink"/>
-    <w:basedOn w:val="Zadanifontodlomka"/>
+    <w:basedOn w:val="DefaultParagraphFont"/>
     <w:uiPriority w:val="99"/>
     <w:unhideWhenUsed/>
     <w:rsid w:val="001C4C29"/>
@@ -4770,7 +5706,7 @@
       <w:szCs w:val="24"/>
     </w:rPr>
   </w:style>
-  <w:style w:type="paragraph" w:styleId="Opisslike">
+  <w:style w:type="paragraph" w:styleId="Caption">
     <w:name w:val="caption"/>
     <w:basedOn w:val="Normal"/>
     <w:next w:val="Normal"/>
@@ -4789,10 +5725,10 @@
       <w:szCs w:val="18"/>
     </w:rPr>
   </w:style>
-  <w:style w:type="character" w:customStyle="1" w:styleId="Naslov1Char">
-    <w:name w:val="Naslov 1 Char"/>
-    <w:basedOn w:val="Zadanifontodlomka"/>
-    <w:link w:val="Naslov1"/>
+  <w:style w:type="character" w:customStyle="1" w:styleId="Heading1Char">
+    <w:name w:val="Heading 1 Char"/>
+    <w:basedOn w:val="DefaultParagraphFont"/>
+    <w:link w:val="Heading1"/>
     <w:uiPriority w:val="9"/>
     <w:rsid w:val="00A8288B"/>
     <w:rPr>
@@ -4802,9 +5738,9 @@
       <w:szCs w:val="32"/>
     </w:rPr>
   </w:style>
-  <w:style w:type="paragraph" w:styleId="TOCNaslov">
+  <w:style w:type="paragraph" w:styleId="TOCHeading">
     <w:name w:val="TOC Heading"/>
-    <w:basedOn w:val="Naslov1"/>
+    <w:basedOn w:val="Heading1"/>
     <w:next w:val="Normal"/>
     <w:uiPriority w:val="39"/>
     <w:unhideWhenUsed/>
@@ -4818,10 +5754,10 @@
       <w:lang w:eastAsia="hr-HR"/>
     </w:rPr>
   </w:style>
-  <w:style w:type="character" w:customStyle="1" w:styleId="Naslov2Char">
-    <w:name w:val="Naslov 2 Char"/>
-    <w:basedOn w:val="Zadanifontodlomka"/>
-    <w:link w:val="Naslov2"/>
+  <w:style w:type="character" w:customStyle="1" w:styleId="Heading2Char">
+    <w:name w:val="Heading 2 Char"/>
+    <w:basedOn w:val="DefaultParagraphFont"/>
+    <w:link w:val="Heading2"/>
     <w:uiPriority w:val="9"/>
     <w:rsid w:val="00B578ED"/>
     <w:rPr>
@@ -4831,7 +5767,7 @@
       <w:szCs w:val="26"/>
     </w:rPr>
   </w:style>
-  <w:style w:type="paragraph" w:styleId="Sadraj1">
+  <w:style w:type="paragraph" w:styleId="TOC1">
     <w:name w:val="toc 1"/>
     <w:basedOn w:val="Normal"/>
     <w:next w:val="Normal"/>
@@ -4843,7 +5779,7 @@
       <w:spacing w:after="100"/>
     </w:pPr>
   </w:style>
-  <w:style w:type="paragraph" w:styleId="Sadraj2">
+  <w:style w:type="paragraph" w:styleId="TOC2">
     <w:name w:val="toc 2"/>
     <w:basedOn w:val="Normal"/>
     <w:next w:val="Normal"/>
@@ -4858,12 +5794,12 @@
   </w:style>
   <w:style w:type="character" w:customStyle="1" w:styleId="mi">
     <w:name w:val="mi"/>
-    <w:basedOn w:val="Zadanifontodlomka"/>
+    <w:basedOn w:val="DefaultParagraphFont"/>
     <w:rsid w:val="00E63D19"/>
   </w:style>
   <w:style w:type="character" w:customStyle="1" w:styleId="mo">
     <w:name w:val="mo"/>
-    <w:basedOn w:val="Zadanifontodlomka"/>
+    <w:basedOn w:val="DefaultParagraphFont"/>
     <w:rsid w:val="00E63D19"/>
   </w:style>
 </w:styles>
@@ -5135,7 +6071,7 @@
 </file>
 
 <file path=customXml/itemProps1.xml><?xml version="1.0" encoding="utf-8"?>
-<ds:datastoreItem xmlns:ds="http://schemas.openxmlformats.org/officeDocument/2006/customXml" ds:itemID="{D521F4FF-C6FD-4095-BB85-8D9E4710A3B5}">
+<ds:datastoreItem xmlns:ds="http://schemas.openxmlformats.org/officeDocument/2006/customXml" ds:itemID="{318A8DB6-9E56-4EF4-854A-578B9A40234F}">
   <ds:schemaRefs>
     <ds:schemaRef ds:uri="http://schemas.openxmlformats.org/officeDocument/2006/bibliography"/>
   </ds:schemaRefs>

</xml_diff>

<commit_message>
fix generate_set_with_edges and documentation 2
</commit_message>
<xml_diff>
--- a/Documentation/Documentation.docx
+++ b/Documentation/Documentation.docx
@@ -3222,7 +3222,20 @@
         <w:rPr>
           <w:i/>
         </w:rPr>
-        <w:t xml:space="preserve">Lu </w:t>
+        <w:t>L</w:t>
+      </w:r>
+      <w:r>
+        <w:rPr>
+          <w:i/>
+          <w:vertAlign w:val="subscript"/>
+        </w:rPr>
+        <w:t>u</w:t>
+      </w:r>
+      <w:r>
+        <w:rPr>
+          <w:i/>
+        </w:rPr>
+        <w:t xml:space="preserve"> </w:t>
       </w:r>
       <w:r>
         <w:rPr>
@@ -3298,8 +3311,15 @@
       <w:r>
         <w:rPr>
           <w:i/>
-        </w:rPr>
-        <w:t xml:space="preserve">u </w:t>
+          <w:vertAlign w:val="subscript"/>
+        </w:rPr>
+        <w:t>u</w:t>
+      </w:r>
+      <w:r>
+        <w:rPr>
+          <w:i/>
+        </w:rPr>
+        <w:t xml:space="preserve"> </w:t>
       </w:r>
       <w:r>
         <w:rPr>
@@ -3561,7 +3581,20 @@
         <w:rPr>
           <w:i/>
         </w:rPr>
-        <w:t xml:space="preserve"> Lu </w:t>
+        <w:t xml:space="preserve"> L</w:t>
+      </w:r>
+      <w:r>
+        <w:rPr>
+          <w:i/>
+          <w:vertAlign w:val="subscript"/>
+        </w:rPr>
+        <w:t>u</w:t>
+      </w:r>
+      <w:r>
+        <w:rPr>
+          <w:i/>
+        </w:rPr>
+        <w:t xml:space="preserve"> </w:t>
       </w:r>
       <w:r>
         <w:rPr>
@@ -3623,7 +3656,26 @@
         <w:rPr>
           <w:i/>
         </w:rPr>
-        <w:t xml:space="preserve"> Ru </w:t>
+        <w:t xml:space="preserve"> </w:t>
+      </w:r>
+      <w:r>
+        <w:rPr>
+          <w:i/>
+        </w:rPr>
+        <w:t>R</w:t>
+      </w:r>
+      <w:r>
+        <w:rPr>
+          <w:i/>
+          <w:vertAlign w:val="subscript"/>
+        </w:rPr>
+        <w:t>u</w:t>
+      </w:r>
+      <w:r>
+        <w:rPr>
+          <w:i/>
+        </w:rPr>
+        <w:t xml:space="preserve"> </w:t>
       </w:r>
       <w:r>
         <w:rPr>
@@ -3711,16 +3763,19 @@
       </w:pPr>
       <w:r>
         <w:lastRenderedPageBreak/>
-        <w:t xml:space="preserve">Određivanje početnog skupa k-merova korištenjem navedenih pristupa bilo bi jednostavno, kada bi smo na raspolaganju imali čitav genom – rješenje bi bilo u početni skup dodati svaki </w:t>
+        <w:t>Odr</w:t>
       </w:r>
       <w:bookmarkStart w:id="5" w:name="_GoBack"/>
+      <w:bookmarkEnd w:id="5"/>
+      <w:r>
+        <w:t xml:space="preserve">eđivanje početnog skupa k-merova korištenjem navedenih pristupa bilo bi jednostavno, kada bi smo na raspolaganju imali čitav genom – rješenje bi bilo u početni skup dodati svaki </w:t>
+      </w:r>
       <w:r>
         <w:rPr>
           <w:i/>
         </w:rPr>
         <w:t>s</w:t>
       </w:r>
-      <w:bookmarkEnd w:id="5"/>
       <w:r>
         <w:t xml:space="preserve">-ti k-mer (algoritam 3.3). Međutim, na raspolaganju imamo samo djelove genoma te moramo odabrati što je bolji mogući skup </w:t>
       </w:r>
@@ -3733,6 +3788,16 @@
       <w:r>
         <w:t>.</w:t>
       </w:r>
+      <w:r>
+        <w:t xml:space="preserve"> Tim problemom bave se sljedeća tri algoritma.</w:t>
+      </w:r>
+    </w:p>
+    <w:p>
+      <w:pPr>
+        <w:pStyle w:val="ListParagraph"/>
+        <w:spacing w:line="360" w:lineRule="auto"/>
+        <w:ind w:left="0"/>
+      </w:pPr>
     </w:p>
     <w:p>
       <w:pPr>
@@ -3751,28 +3816,263 @@
         </w:rPr>
         <w:t xml:space="preserve"> </w:t>
       </w:r>
-      <w:bookmarkStart w:id="6" w:name="_Toc503626158"/>
       <w:r>
         <w:rPr>
           <w:rFonts w:ascii="Arial" w:hAnsi="Arial" w:cs="Arial"/>
         </w:rPr>
-        <w:t>tri</w:t>
-      </w:r>
-      <w:bookmarkEnd w:id="6"/>
-    </w:p>
-    <w:p>
-      <w:pPr>
-        <w:pStyle w:val="ListParagraph"/>
-        <w:ind w:left="750"/>
-      </w:pPr>
-    </w:p>
+        <w:t>Algoritam odabira n</w:t>
+      </w:r>
+      <w:r>
+        <w:rPr>
+          <w:rFonts w:ascii="Arial" w:hAnsi="Arial" w:cs="Arial"/>
+        </w:rPr>
+        <w:t>ajbolj</w:t>
+      </w:r>
+      <w:r>
+        <w:rPr>
+          <w:rFonts w:ascii="Arial" w:hAnsi="Arial" w:cs="Arial"/>
+        </w:rPr>
+        <w:t>e</w:t>
+      </w:r>
+      <w:r>
+        <w:rPr>
+          <w:rFonts w:ascii="Arial" w:hAnsi="Arial" w:cs="Arial"/>
+        </w:rPr>
+        <w:t xml:space="preserve"> pozicija</w:t>
+      </w:r>
+    </w:p>
+    <w:p>
+      <w:pPr>
+        <w:ind w:left="402" w:firstLine="348"/>
+        <w:rPr>
+          <w:i/>
+        </w:rPr>
+      </w:pPr>
+      <w:r>
+        <w:rPr>
+          <w:i/>
+        </w:rPr>
+        <w:t>(</w:t>
+      </w:r>
+      <w:r>
+        <w:rPr>
+          <w:i/>
+        </w:rPr>
+        <w:t>Best index match per read sparsification)</w:t>
+      </w:r>
+    </w:p>
+    <w:p>
+      <w:pPr>
+        <w:spacing w:line="360" w:lineRule="auto"/>
+      </w:pPr>
+      <w:r>
+        <w:t xml:space="preserve">Ovaj algoritam za određivanje početnog skupa k-merova </w:t>
+      </w:r>
+      <w:r>
+        <w:rPr>
+          <w:i/>
+        </w:rPr>
+        <w:t xml:space="preserve">K </w:t>
+      </w:r>
+      <w:r>
+        <w:t xml:space="preserve">koritsti pohlepni pristup: iz svake sekvence </w:t>
+      </w:r>
+      <w:r>
+        <w:rPr>
+          <w:i/>
+        </w:rPr>
+        <w:t>r</w:t>
+      </w:r>
+      <w:r>
+        <w:rPr>
+          <w:i/>
+        </w:rPr>
+        <w:t xml:space="preserve"> </w:t>
+      </w:r>
+      <w:r>
+        <w:t xml:space="preserve">u početni skup </w:t>
+      </w:r>
+      <w:r>
+        <w:rPr>
+          <w:i/>
+        </w:rPr>
+        <w:t>K</w:t>
+      </w:r>
+      <w:r>
+        <w:t xml:space="preserve"> </w:t>
+      </w:r>
+      <w:r>
+        <w:t xml:space="preserve">dodaje se svaki </w:t>
+      </w:r>
+      <w:r>
+        <w:rPr>
+          <w:i/>
+        </w:rPr>
+        <w:t>s</w:t>
+      </w:r>
+      <w:r>
+        <w:t xml:space="preserve">-ti k-mer počevši od pozicije </w:t>
+      </w:r>
+      <w:r>
+        <w:rPr>
+          <w:i/>
+        </w:rPr>
+        <w:t>i</w:t>
+      </w:r>
+      <w:r>
+        <w:rPr>
+          <w:i/>
+          <w:vertAlign w:val="subscript"/>
+        </w:rPr>
+        <w:t>r</w:t>
+      </w:r>
+      <w:r>
+        <w:rPr>
+          <w:i/>
+        </w:rPr>
+        <w:t xml:space="preserve">. </w:t>
+      </w:r>
+      <w:r>
+        <w:t xml:space="preserve">Početna pozicija </w:t>
+      </w:r>
+      <w:r>
+        <w:rPr>
+          <w:i/>
+        </w:rPr>
+        <w:t>i</w:t>
+      </w:r>
+      <w:r>
+        <w:rPr>
+          <w:i/>
+          <w:vertAlign w:val="subscript"/>
+        </w:rPr>
+        <w:t>r</w:t>
+      </w:r>
+      <w:r>
+        <w:t xml:space="preserve"> odabire se na način da skup odabranih k-merova iz sekvence </w:t>
+      </w:r>
+      <w:r>
+        <w:rPr>
+          <w:i/>
+        </w:rPr>
+        <w:t>r</w:t>
+      </w:r>
+      <w:r>
+        <w:t xml:space="preserve"> ima najveći presjek </w:t>
+      </w:r>
+      <w:r>
+        <w:t>s dosad izgeneriranim početnim skupom k-merova</w:t>
+      </w:r>
+      <w:r>
+        <w:t xml:space="preserve"> </w:t>
+      </w:r>
+      <w:r>
+        <w:rPr>
+          <w:i/>
+        </w:rPr>
+        <w:t>K</w:t>
+      </w:r>
+      <w:r>
+        <w:t>.</w:t>
+      </w:r>
+    </w:p>
+    <w:p>
+      <w:pPr>
+        <w:spacing w:line="360" w:lineRule="auto"/>
+      </w:pPr>
+    </w:p>
+    <w:p>
+      <w:pPr>
+        <w:spacing w:line="360" w:lineRule="auto"/>
+        <w:rPr>
+          <w:rFonts w:cs="Arial"/>
+          <w:u w:val="single"/>
+        </w:rPr>
+      </w:pPr>
+      <w:r>
+        <w:rPr>
+          <w:rFonts w:cs="Arial"/>
+          <w:u w:val="single"/>
+        </w:rPr>
+        <w:t>Primjer:</w:t>
+      </w:r>
+    </w:p>
+    <w:p>
+      <w:pPr>
+        <w:spacing w:line="360" w:lineRule="auto"/>
+      </w:pPr>
+      <w:r>
+        <w:rPr>
+          <w:noProof/>
+          <w:lang w:val="en-US"/>
+        </w:rPr>
+        <w:drawing>
+          <wp:inline distT="0" distB="0" distL="0" distR="0" wp14:anchorId="5F76C577" wp14:editId="5DA6D5C6">
+            <wp:extent cx="5760720" cy="2957195"/>
+            <wp:effectExtent l="0" t="0" r="0" b="0"/>
+            <wp:docPr id="4" name="Picture 4"/>
+            <wp:cNvGraphicFramePr>
+              <a:graphicFrameLocks xmlns:a="http://schemas.openxmlformats.org/drawingml/2006/main" noChangeAspect="1"/>
+            </wp:cNvGraphicFramePr>
+            <a:graphic xmlns:a="http://schemas.openxmlformats.org/drawingml/2006/main">
+              <a:graphicData uri="http://schemas.openxmlformats.org/drawingml/2006/picture">
+                <pic:pic xmlns:pic="http://schemas.openxmlformats.org/drawingml/2006/picture">
+                  <pic:nvPicPr>
+                    <pic:cNvPr id="1" name=""/>
+                    <pic:cNvPicPr/>
+                  </pic:nvPicPr>
+                  <pic:blipFill>
+                    <a:blip r:embed="rId9"/>
+                    <a:stretch>
+                      <a:fillRect/>
+                    </a:stretch>
+                  </pic:blipFill>
+                  <pic:spPr>
+                    <a:xfrm>
+                      <a:off x="0" y="0"/>
+                      <a:ext cx="5760720" cy="2957195"/>
+                    </a:xfrm>
+                    <a:prstGeom prst="rect">
+                      <a:avLst/>
+                    </a:prstGeom>
+                  </pic:spPr>
+                </pic:pic>
+              </a:graphicData>
+            </a:graphic>
+          </wp:inline>
+        </w:drawing>
+      </w:r>
+    </w:p>
+    <w:p>
+      <w:pPr>
+        <w:pStyle w:val="Caption"/>
+        <w:jc w:val="center"/>
+        <w:rPr>
+          <w:sz w:val="24"/>
+          <w:szCs w:val="24"/>
+        </w:rPr>
+      </w:pPr>
+      <w:r>
+        <w:rPr>
+          <w:sz w:val="24"/>
+          <w:szCs w:val="24"/>
+        </w:rPr>
+        <w:t xml:space="preserve">Slika </w:t>
+      </w:r>
+      <w:r>
+        <w:rPr>
+          <w:sz w:val="24"/>
+          <w:szCs w:val="24"/>
+        </w:rPr>
+        <w:t>3. Algoritam odabira najbolje pozicije, s=2</w:t>
+      </w:r>
+    </w:p>
+    <w:p/>
+    <w:p/>
     <w:p>
       <w:pPr>
         <w:spacing w:line="259" w:lineRule="auto"/>
       </w:pPr>
-      <w:r>
-        <w:br w:type="page"/>
-      </w:r>
     </w:p>
     <w:p>
       <w:pPr>
@@ -3792,14 +4092,14 @@
         <w:lastRenderedPageBreak/>
         <w:t xml:space="preserve">  </w:t>
       </w:r>
-      <w:bookmarkStart w:id="7" w:name="_Toc503626159"/>
+      <w:bookmarkStart w:id="6" w:name="_Toc503626159"/>
       <w:r>
         <w:rPr>
           <w:rFonts w:ascii="Arial" w:hAnsi="Arial" w:cs="Arial"/>
         </w:rPr>
         <w:t>četiri</w:t>
       </w:r>
-      <w:bookmarkEnd w:id="7"/>
+      <w:bookmarkEnd w:id="6"/>
     </w:p>
     <w:p>
       <w:pPr>
@@ -3818,14 +4118,14 @@
         </w:rPr>
         <w:t xml:space="preserve">  </w:t>
       </w:r>
-      <w:bookmarkStart w:id="8" w:name="_Toc503626160"/>
+      <w:bookmarkStart w:id="7" w:name="_Toc503626160"/>
       <w:r>
         <w:rPr>
           <w:rFonts w:ascii="Arial" w:hAnsi="Arial" w:cs="Arial"/>
         </w:rPr>
         <w:t>pet</w:t>
       </w:r>
-      <w:bookmarkEnd w:id="8"/>
+      <w:bookmarkEnd w:id="7"/>
     </w:p>
     <w:p>
       <w:pPr>
@@ -3886,7 +4186,7 @@
           <w:rFonts w:cs="Arial"/>
         </w:rPr>
       </w:pPr>
-      <w:bookmarkStart w:id="9" w:name="_Toc503626161"/>
+      <w:bookmarkStart w:id="8" w:name="_Toc503626161"/>
       <w:r>
         <w:rPr>
           <w:rFonts w:cs="Arial"/>
@@ -3894,7 +4194,7 @@
         <w:lastRenderedPageBreak/>
         <w:t>Rezultati testiranja</w:t>
       </w:r>
-      <w:bookmarkEnd w:id="9"/>
+      <w:bookmarkEnd w:id="8"/>
     </w:p>
     <w:p>
       <w:pPr>
@@ -3935,7 +4235,7 @@
           <w:rFonts w:cs="Arial"/>
         </w:rPr>
       </w:pPr>
-      <w:bookmarkStart w:id="10" w:name="_Toc503626162"/>
+      <w:bookmarkStart w:id="9" w:name="_Toc503626162"/>
       <w:r>
         <w:rPr>
           <w:rFonts w:cs="Arial"/>
@@ -3943,7 +4243,7 @@
         <w:lastRenderedPageBreak/>
         <w:t>Zaključak</w:t>
       </w:r>
-      <w:bookmarkEnd w:id="10"/>
+      <w:bookmarkEnd w:id="9"/>
     </w:p>
     <w:p>
       <w:pPr>
@@ -4007,7 +4307,7 @@
           <w:rFonts w:cs="Arial"/>
         </w:rPr>
       </w:pPr>
-      <w:bookmarkStart w:id="11" w:name="_Toc503626163"/>
+      <w:bookmarkStart w:id="10" w:name="_Toc503626163"/>
       <w:r>
         <w:rPr>
           <w:rFonts w:cs="Arial"/>
@@ -4015,7 +4315,7 @@
         <w:lastRenderedPageBreak/>
         <w:t>Literatura</w:t>
       </w:r>
-      <w:bookmarkEnd w:id="11"/>
+      <w:bookmarkEnd w:id="10"/>
     </w:p>
     <w:p>
       <w:pPr>
@@ -4083,7 +4383,7 @@
           <w:rFonts w:cs="Arial"/>
         </w:rPr>
       </w:pPr>
-      <w:hyperlink r:id="rId9" w:history="1">
+      <w:hyperlink r:id="rId10" w:history="1">
         <w:r>
           <w:rPr>
             <w:rStyle w:val="Hyperlink"/>
@@ -6071,7 +6371,7 @@
 </file>
 
 <file path=customXml/itemProps1.xml><?xml version="1.0" encoding="utf-8"?>
-<ds:datastoreItem xmlns:ds="http://schemas.openxmlformats.org/officeDocument/2006/customXml" ds:itemID="{318A8DB6-9E56-4EF4-854A-578B9A40234F}">
+<ds:datastoreItem xmlns:ds="http://schemas.openxmlformats.org/officeDocument/2006/customXml" ds:itemID="{DBC3F11E-B736-459B-9729-3E3D40B8F032}">
   <ds:schemaRefs>
     <ds:schemaRef ds:uri="http://schemas.openxmlformats.org/officeDocument/2006/bibliography"/>
   </ds:schemaRefs>

</xml_diff>